<commit_message>
add screen saver and some other stuff
</commit_message>
<xml_diff>
--- a/Modul-120 Project.docx
+++ b/Modul-120 Project.docx
@@ -160,7 +160,6 @@
             <w:dataBinding w:prefixMappings="xmlns:ns0='http://purl.org/dc/elements/1.1/' xmlns:ns1='http://schemas.openxmlformats.org/package/2006/metadata/core-properties' " w:xpath="/ns1:coreProperties[1]/ns0:subject[1]" w:storeItemID="{6C3C8BC8-F283-45AE-878A-BAB7291924A1}"/>
             <w:text/>
           </w:sdtPr>
-          <w:sdtEndPr/>
           <w:sdtContent>
             <w:p>
               <w:pPr>
@@ -275,7 +274,6 @@
                                     <w:calendar w:val="gregorian"/>
                                   </w:date>
                                 </w:sdtPr>
-                                <w:sdtEndPr/>
                                 <w:sdtContent>
                                   <w:p>
                                     <w:pPr>
@@ -321,7 +319,6 @@
                                     <w:dataBinding w:prefixMappings="xmlns:ns0='http://schemas.openxmlformats.org/officeDocument/2006/extended-properties' " w:xpath="/ns0:Properties[1]/ns0:Company[1]" w:storeItemID="{6668398D-A668-4E3E-A5EB-62B293D839F1}"/>
                                     <w:text/>
                                   </w:sdtPr>
-                                  <w:sdtEndPr/>
                                   <w:sdtContent>
                                     <w:r>
                                       <w:rPr>
@@ -381,7 +378,6 @@
                               <w:calendar w:val="gregorian"/>
                             </w:date>
                           </w:sdtPr>
-                          <w:sdtEndPr/>
                           <w:sdtContent>
                             <w:p>
                               <w:pPr>
@@ -427,7 +423,6 @@
                               <w:dataBinding w:prefixMappings="xmlns:ns0='http://schemas.openxmlformats.org/officeDocument/2006/extended-properties' " w:xpath="/ns0:Properties[1]/ns0:Company[1]" w:storeItemID="{6668398D-A668-4E3E-A5EB-62B293D839F1}"/>
                               <w:text/>
                             </w:sdtPr>
-                            <w:sdtEndPr/>
                             <w:sdtContent>
                               <w:r>
                                 <w:rPr>
@@ -550,7 +545,7 @@
             <w:rPr>
               <w:rFonts w:eastAsiaTheme="minorEastAsia"/>
               <w:noProof/>
-              <w:lang w:eastAsia="en-GB"/>
+              <w:lang w:val="en-CH" w:eastAsia="en-CH"/>
             </w:rPr>
           </w:pPr>
           <w:r>
@@ -562,7 +557,7 @@
           <w:r>
             <w:fldChar w:fldCharType="separate"/>
           </w:r>
-          <w:hyperlink w:anchor="_Toc122110604" w:history="1">
+          <w:hyperlink w:anchor="_Toc122184064" w:history="1">
             <w:r>
               <w:rPr>
                 <w:rStyle w:val="Hyperlink"/>
@@ -575,7 +570,7 @@
               <w:rPr>
                 <w:rFonts w:eastAsiaTheme="minorEastAsia"/>
                 <w:noProof/>
-                <w:lang w:eastAsia="en-GB"/>
+                <w:lang w:val="en-CH" w:eastAsia="en-CH"/>
               </w:rPr>
               <w:tab/>
             </w:r>
@@ -606,7 +601,7 @@
                 <w:noProof/>
                 <w:webHidden/>
               </w:rPr>
-              <w:instrText xml:space="preserve"> PAGEREF _Toc122110604 \h </w:instrText>
+              <w:instrText xml:space="preserve"> PAGEREF _Toc122184064 \h </w:instrText>
             </w:r>
             <w:r>
               <w:rPr>
@@ -647,10 +642,10 @@
             <w:rPr>
               <w:rFonts w:eastAsiaTheme="minorEastAsia"/>
               <w:noProof/>
-              <w:lang w:eastAsia="en-GB"/>
+              <w:lang w:val="en-CH" w:eastAsia="en-CH"/>
             </w:rPr>
           </w:pPr>
-          <w:hyperlink w:anchor="_Toc122110605" w:history="1">
+          <w:hyperlink w:anchor="_Toc122184065" w:history="1">
             <w:r>
               <w:rPr>
                 <w:rStyle w:val="Hyperlink"/>
@@ -663,7 +658,7 @@
               <w:rPr>
                 <w:rFonts w:eastAsiaTheme="minorEastAsia"/>
                 <w:noProof/>
-                <w:lang w:eastAsia="en-GB"/>
+                <w:lang w:val="en-CH" w:eastAsia="en-CH"/>
               </w:rPr>
               <w:tab/>
             </w:r>
@@ -694,7 +689,7 @@
                 <w:noProof/>
                 <w:webHidden/>
               </w:rPr>
-              <w:instrText xml:space="preserve"> PAGEREF _Toc122110605 \h </w:instrText>
+              <w:instrText xml:space="preserve"> PAGEREF _Toc122184065 \h </w:instrText>
             </w:r>
             <w:r>
               <w:rPr>
@@ -735,10 +730,10 @@
             <w:rPr>
               <w:rFonts w:eastAsiaTheme="minorEastAsia"/>
               <w:noProof/>
-              <w:lang w:eastAsia="en-GB"/>
+              <w:lang w:val="en-CH" w:eastAsia="en-CH"/>
             </w:rPr>
           </w:pPr>
-          <w:hyperlink w:anchor="_Toc122110606" w:history="1">
+          <w:hyperlink w:anchor="_Toc122184066" w:history="1">
             <w:r>
               <w:rPr>
                 <w:rStyle w:val="Hyperlink"/>
@@ -751,7 +746,7 @@
               <w:rPr>
                 <w:rFonts w:eastAsiaTheme="minorEastAsia"/>
                 <w:noProof/>
-                <w:lang w:eastAsia="en-GB"/>
+                <w:lang w:val="en-CH" w:eastAsia="en-CH"/>
               </w:rPr>
               <w:tab/>
             </w:r>
@@ -782,7 +777,7 @@
                 <w:noProof/>
                 <w:webHidden/>
               </w:rPr>
-              <w:instrText xml:space="preserve"> PAGEREF _Toc122110606 \h </w:instrText>
+              <w:instrText xml:space="preserve"> PAGEREF _Toc122184066 \h </w:instrText>
             </w:r>
             <w:r>
               <w:rPr>
@@ -823,10 +818,10 @@
             <w:rPr>
               <w:rFonts w:eastAsiaTheme="minorEastAsia"/>
               <w:noProof/>
-              <w:lang w:eastAsia="en-GB"/>
+              <w:lang w:val="en-CH" w:eastAsia="en-CH"/>
             </w:rPr>
           </w:pPr>
-          <w:hyperlink w:anchor="_Toc122110607" w:history="1">
+          <w:hyperlink w:anchor="_Toc122184067" w:history="1">
             <w:r>
               <w:rPr>
                 <w:rStyle w:val="Hyperlink"/>
@@ -839,7 +834,7 @@
               <w:rPr>
                 <w:rFonts w:eastAsiaTheme="minorEastAsia"/>
                 <w:noProof/>
-                <w:lang w:eastAsia="en-GB"/>
+                <w:lang w:val="en-CH" w:eastAsia="en-CH"/>
               </w:rPr>
               <w:tab/>
             </w:r>
@@ -870,7 +865,7 @@
                 <w:noProof/>
                 <w:webHidden/>
               </w:rPr>
-              <w:instrText xml:space="preserve"> PAGEREF _Toc122110607 \h </w:instrText>
+              <w:instrText xml:space="preserve"> PAGEREF _Toc122184067 \h </w:instrText>
             </w:r>
             <w:r>
               <w:rPr>
@@ -911,10 +906,10 @@
             <w:rPr>
               <w:rFonts w:eastAsiaTheme="minorEastAsia"/>
               <w:noProof/>
-              <w:lang w:eastAsia="en-GB"/>
+              <w:lang w:val="en-CH" w:eastAsia="en-CH"/>
             </w:rPr>
           </w:pPr>
-          <w:hyperlink w:anchor="_Toc122110608" w:history="1">
+          <w:hyperlink w:anchor="_Toc122184068" w:history="1">
             <w:r>
               <w:rPr>
                 <w:rStyle w:val="Hyperlink"/>
@@ -927,7 +922,7 @@
               <w:rPr>
                 <w:rFonts w:eastAsiaTheme="minorEastAsia"/>
                 <w:noProof/>
-                <w:lang w:eastAsia="en-GB"/>
+                <w:lang w:val="en-CH" w:eastAsia="en-CH"/>
               </w:rPr>
               <w:tab/>
             </w:r>
@@ -958,7 +953,7 @@
                 <w:noProof/>
                 <w:webHidden/>
               </w:rPr>
-              <w:instrText xml:space="preserve"> PAGEREF _Toc122110608 \h </w:instrText>
+              <w:instrText xml:space="preserve"> PAGEREF _Toc122184068 \h </w:instrText>
             </w:r>
             <w:r>
               <w:rPr>
@@ -999,10 +994,10 @@
             <w:rPr>
               <w:rFonts w:eastAsiaTheme="minorEastAsia"/>
               <w:noProof/>
-              <w:lang w:eastAsia="en-GB"/>
+              <w:lang w:val="en-CH" w:eastAsia="en-CH"/>
             </w:rPr>
           </w:pPr>
-          <w:hyperlink w:anchor="_Toc122110609" w:history="1">
+          <w:hyperlink w:anchor="_Toc122184069" w:history="1">
             <w:r>
               <w:rPr>
                 <w:rStyle w:val="Hyperlink"/>
@@ -1015,7 +1010,7 @@
               <w:rPr>
                 <w:rFonts w:eastAsiaTheme="minorEastAsia"/>
                 <w:noProof/>
-                <w:lang w:eastAsia="en-GB"/>
+                <w:lang w:val="en-CH" w:eastAsia="en-CH"/>
               </w:rPr>
               <w:tab/>
             </w:r>
@@ -1046,7 +1041,7 @@
                 <w:noProof/>
                 <w:webHidden/>
               </w:rPr>
-              <w:instrText xml:space="preserve"> PAGEREF _Toc122110609 \h </w:instrText>
+              <w:instrText xml:space="preserve"> PAGEREF _Toc122184069 \h </w:instrText>
             </w:r>
             <w:r>
               <w:rPr>
@@ -1087,10 +1082,10 @@
             <w:rPr>
               <w:rFonts w:eastAsiaTheme="minorEastAsia"/>
               <w:noProof/>
-              <w:lang w:eastAsia="en-GB"/>
+              <w:lang w:val="en-CH" w:eastAsia="en-CH"/>
             </w:rPr>
           </w:pPr>
-          <w:hyperlink w:anchor="_Toc122110610" w:history="1">
+          <w:hyperlink w:anchor="_Toc122184070" w:history="1">
             <w:r>
               <w:rPr>
                 <w:rStyle w:val="Hyperlink"/>
@@ -1103,7 +1098,7 @@
               <w:rPr>
                 <w:rFonts w:eastAsiaTheme="minorEastAsia"/>
                 <w:noProof/>
-                <w:lang w:eastAsia="en-GB"/>
+                <w:lang w:val="en-CH" w:eastAsia="en-CH"/>
               </w:rPr>
               <w:tab/>
             </w:r>
@@ -1134,70 +1129,7 @@
                 <w:noProof/>
                 <w:webHidden/>
               </w:rPr>
-              <w:instrText xml:space="preserve"> PAGEREF _Toc122110610 \h </w:instrText>
-            </w:r>
-            <w:r>
-              <w:rPr>
-                <w:noProof/>
-                <w:webHidden/>
-              </w:rPr>
-            </w:r>
-            <w:r>
-              <w:rPr>
-                <w:noProof/>
-                <w:webHidden/>
-              </w:rPr>
-              <w:fldChar w:fldCharType="separate"/>
-            </w:r>
-            <w:r>
-              <w:rPr>
-                <w:noProof/>
-                <w:webHidden/>
-              </w:rPr>
-              <w:t>4</w:t>
-            </w:r>
-            <w:r>
-              <w:rPr>
-                <w:noProof/>
-                <w:webHidden/>
-              </w:rPr>
-              <w:fldChar w:fldCharType="end"/>
-            </w:r>
-          </w:hyperlink>
-        </w:p>
-        <w:p>
-          <w:pPr>
-            <w:pStyle w:val="TOC1"/>
-            <w:tabs>
-              <w:tab w:val="right" w:leader="dot" w:pos="9016"/>
-            </w:tabs>
-            <w:rPr>
-              <w:rFonts w:eastAsiaTheme="minorEastAsia"/>
-              <w:noProof/>
-              <w:lang w:eastAsia="en-GB"/>
-            </w:rPr>
-          </w:pPr>
-          <w:hyperlink w:anchor="_Toc122110611" w:history="1">
-            <w:r>
-              <w:rPr>
-                <w:noProof/>
-                <w:webHidden/>
-              </w:rPr>
-              <w:tab/>
-            </w:r>
-            <w:r>
-              <w:rPr>
-                <w:noProof/>
-                <w:webHidden/>
-              </w:rPr>
-              <w:fldChar w:fldCharType="begin"/>
-            </w:r>
-            <w:r>
-              <w:rPr>
-                <w:noProof/>
-                <w:webHidden/>
-              </w:rPr>
-              <w:instrText xml:space="preserve"> PAGEREF _Toc122110611 \h </w:instrText>
+              <w:instrText xml:space="preserve"> PAGEREF _Toc122184070 \h </w:instrText>
             </w:r>
             <w:r>
               <w:rPr>
@@ -1238,10 +1170,10 @@
             <w:rPr>
               <w:rFonts w:eastAsiaTheme="minorEastAsia"/>
               <w:noProof/>
-              <w:lang w:eastAsia="en-GB"/>
+              <w:lang w:val="en-CH" w:eastAsia="en-CH"/>
             </w:rPr>
           </w:pPr>
-          <w:hyperlink w:anchor="_Toc122110612" w:history="1">
+          <w:hyperlink w:anchor="_Toc122184071" w:history="1">
             <w:r>
               <w:rPr>
                 <w:rStyle w:val="Hyperlink"/>
@@ -1254,7 +1186,7 @@
               <w:rPr>
                 <w:rFonts w:eastAsiaTheme="minorEastAsia"/>
                 <w:noProof/>
-                <w:lang w:eastAsia="en-GB"/>
+                <w:lang w:val="en-CH" w:eastAsia="en-CH"/>
               </w:rPr>
               <w:tab/>
             </w:r>
@@ -1285,7 +1217,7 @@
                 <w:noProof/>
                 <w:webHidden/>
               </w:rPr>
-              <w:instrText xml:space="preserve"> PAGEREF _Toc122110612 \h </w:instrText>
+              <w:instrText xml:space="preserve"> PAGEREF _Toc122184071 \h </w:instrText>
             </w:r>
             <w:r>
               <w:rPr>
@@ -1305,7 +1237,7 @@
                 <w:noProof/>
                 <w:webHidden/>
               </w:rPr>
-              <w:t>4</w:t>
+              <w:t>5</w:t>
             </w:r>
             <w:r>
               <w:rPr>
@@ -1326,10 +1258,10 @@
             <w:rPr>
               <w:rFonts w:eastAsiaTheme="minorEastAsia"/>
               <w:noProof/>
-              <w:lang w:eastAsia="en-GB"/>
+              <w:lang w:val="en-CH" w:eastAsia="en-CH"/>
             </w:rPr>
           </w:pPr>
-          <w:hyperlink w:anchor="_Toc122110613" w:history="1">
+          <w:hyperlink w:anchor="_Toc122184072" w:history="1">
             <w:r>
               <w:rPr>
                 <w:rStyle w:val="Hyperlink"/>
@@ -1342,7 +1274,7 @@
               <w:rPr>
                 <w:rFonts w:eastAsiaTheme="minorEastAsia"/>
                 <w:noProof/>
-                <w:lang w:eastAsia="en-GB"/>
+                <w:lang w:val="en-CH" w:eastAsia="en-CH"/>
               </w:rPr>
               <w:tab/>
             </w:r>
@@ -1373,7 +1305,7 @@
                 <w:noProof/>
                 <w:webHidden/>
               </w:rPr>
-              <w:instrText xml:space="preserve"> PAGEREF _Toc122110613 \h </w:instrText>
+              <w:instrText xml:space="preserve"> PAGEREF _Toc122184072 \h </w:instrText>
             </w:r>
             <w:r>
               <w:rPr>
@@ -1393,7 +1325,7 @@
                 <w:noProof/>
                 <w:webHidden/>
               </w:rPr>
-              <w:t>5</w:t>
+              <w:t>6</w:t>
             </w:r>
             <w:r>
               <w:rPr>
@@ -1414,10 +1346,10 @@
             <w:rPr>
               <w:rFonts w:eastAsiaTheme="minorEastAsia"/>
               <w:noProof/>
-              <w:lang w:eastAsia="en-GB"/>
+              <w:lang w:val="en-CH" w:eastAsia="en-CH"/>
             </w:rPr>
           </w:pPr>
-          <w:hyperlink w:anchor="_Toc122110614" w:history="1">
+          <w:hyperlink w:anchor="_Toc122184073" w:history="1">
             <w:r>
               <w:rPr>
                 <w:rStyle w:val="Hyperlink"/>
@@ -1430,7 +1362,7 @@
               <w:rPr>
                 <w:rFonts w:eastAsiaTheme="minorEastAsia"/>
                 <w:noProof/>
-                <w:lang w:eastAsia="en-GB"/>
+                <w:lang w:val="en-CH" w:eastAsia="en-CH"/>
               </w:rPr>
               <w:tab/>
             </w:r>
@@ -1461,7 +1393,7 @@
                 <w:noProof/>
                 <w:webHidden/>
               </w:rPr>
-              <w:instrText xml:space="preserve"> PAGEREF _Toc122110614 \h </w:instrText>
+              <w:instrText xml:space="preserve"> PAGEREF _Toc122184073 \h </w:instrText>
             </w:r>
             <w:r>
               <w:rPr>
@@ -1481,7 +1413,7 @@
                 <w:noProof/>
                 <w:webHidden/>
               </w:rPr>
-              <w:t>5</w:t>
+              <w:t>6</w:t>
             </w:r>
             <w:r>
               <w:rPr>
@@ -1502,10 +1434,10 @@
             <w:rPr>
               <w:rFonts w:eastAsiaTheme="minorEastAsia"/>
               <w:noProof/>
-              <w:lang w:eastAsia="en-GB"/>
+              <w:lang w:val="en-CH" w:eastAsia="en-CH"/>
             </w:rPr>
           </w:pPr>
-          <w:hyperlink w:anchor="_Toc122110615" w:history="1">
+          <w:hyperlink w:anchor="_Toc122184074" w:history="1">
             <w:r>
               <w:rPr>
                 <w:rStyle w:val="Hyperlink"/>
@@ -1518,7 +1450,7 @@
               <w:rPr>
                 <w:rFonts w:eastAsiaTheme="minorEastAsia"/>
                 <w:noProof/>
-                <w:lang w:eastAsia="en-GB"/>
+                <w:lang w:val="en-CH" w:eastAsia="en-CH"/>
               </w:rPr>
               <w:tab/>
             </w:r>
@@ -1528,7 +1460,7 @@
                 <w:noProof/>
                 <w:lang w:val="de-CH"/>
               </w:rPr>
-              <w:t>Testprotokoll</w:t>
+              <w:t>Funktionales Testing</w:t>
             </w:r>
             <w:r>
               <w:rPr>
@@ -1549,7 +1481,7 @@
                 <w:noProof/>
                 <w:webHidden/>
               </w:rPr>
-              <w:instrText xml:space="preserve"> PAGEREF _Toc122110615 \h </w:instrText>
+              <w:instrText xml:space="preserve"> PAGEREF _Toc122184074 \h </w:instrText>
             </w:r>
             <w:r>
               <w:rPr>
@@ -1569,7 +1501,7 @@
                 <w:noProof/>
                 <w:webHidden/>
               </w:rPr>
-              <w:t>5</w:t>
+              <w:t>6</w:t>
             </w:r>
             <w:r>
               <w:rPr>
@@ -1590,10 +1522,10 @@
             <w:rPr>
               <w:rFonts w:eastAsiaTheme="minorEastAsia"/>
               <w:noProof/>
-              <w:lang w:eastAsia="en-GB"/>
+              <w:lang w:val="en-CH" w:eastAsia="en-CH"/>
             </w:rPr>
           </w:pPr>
-          <w:hyperlink w:anchor="_Toc122110616" w:history="1">
+          <w:hyperlink w:anchor="_Toc122184075" w:history="1">
             <w:r>
               <w:rPr>
                 <w:rStyle w:val="Hyperlink"/>
@@ -1606,7 +1538,7 @@
               <w:rPr>
                 <w:rFonts w:eastAsiaTheme="minorEastAsia"/>
                 <w:noProof/>
-                <w:lang w:eastAsia="en-GB"/>
+                <w:lang w:val="en-CH" w:eastAsia="en-CH"/>
               </w:rPr>
               <w:tab/>
             </w:r>
@@ -1616,7 +1548,7 @@
                 <w:noProof/>
                 <w:lang w:val="de-CH"/>
               </w:rPr>
-              <w:t>Funktionales Testing</w:t>
+              <w:t>Usability-Testing</w:t>
             </w:r>
             <w:r>
               <w:rPr>
@@ -1637,7 +1569,7 @@
                 <w:noProof/>
                 <w:webHidden/>
               </w:rPr>
-              <w:instrText xml:space="preserve"> PAGEREF _Toc122110616 \h </w:instrText>
+              <w:instrText xml:space="preserve"> PAGEREF _Toc122184075 \h </w:instrText>
             </w:r>
             <w:r>
               <w:rPr>
@@ -1657,7 +1589,7 @@
                 <w:noProof/>
                 <w:webHidden/>
               </w:rPr>
-              <w:t>5</w:t>
+              <w:t>6</w:t>
             </w:r>
             <w:r>
               <w:rPr>
@@ -1678,23 +1610,23 @@
             <w:rPr>
               <w:rFonts w:eastAsiaTheme="minorEastAsia"/>
               <w:noProof/>
-              <w:lang w:eastAsia="en-GB"/>
+              <w:lang w:val="en-CH" w:eastAsia="en-CH"/>
             </w:rPr>
           </w:pPr>
-          <w:hyperlink w:anchor="_Toc122110617" w:history="1">
+          <w:hyperlink w:anchor="_Toc122184076" w:history="1">
             <w:r>
               <w:rPr>
                 <w:rStyle w:val="Hyperlink"/>
                 <w:noProof/>
                 <w:lang w:val="de-CH"/>
               </w:rPr>
-              <w:t>c.</w:t>
+              <w:t>7.</w:t>
             </w:r>
             <w:r>
               <w:rPr>
                 <w:rFonts w:eastAsiaTheme="minorEastAsia"/>
                 <w:noProof/>
-                <w:lang w:eastAsia="en-GB"/>
+                <w:lang w:val="en-CH" w:eastAsia="en-CH"/>
               </w:rPr>
               <w:tab/>
             </w:r>
@@ -1704,7 +1636,7 @@
                 <w:noProof/>
                 <w:lang w:val="de-CH"/>
               </w:rPr>
-              <w:t>Usability-Testing</w:t>
+              <w:t>Tabellen</w:t>
             </w:r>
             <w:r>
               <w:rPr>
@@ -1725,7 +1657,7 @@
                 <w:noProof/>
                 <w:webHidden/>
               </w:rPr>
-              <w:instrText xml:space="preserve"> PAGEREF _Toc122110617 \h </w:instrText>
+              <w:instrText xml:space="preserve"> PAGEREF _Toc122184076 \h </w:instrText>
             </w:r>
             <w:r>
               <w:rPr>
@@ -1745,7 +1677,7 @@
                 <w:noProof/>
                 <w:webHidden/>
               </w:rPr>
-              <w:t>5</w:t>
+              <w:t>6</w:t>
             </w:r>
             <w:r>
               <w:rPr>
@@ -1766,23 +1698,23 @@
             <w:rPr>
               <w:rFonts w:eastAsiaTheme="minorEastAsia"/>
               <w:noProof/>
-              <w:lang w:eastAsia="en-GB"/>
+              <w:lang w:val="en-CH" w:eastAsia="en-CH"/>
             </w:rPr>
           </w:pPr>
-          <w:hyperlink w:anchor="_Toc122110618" w:history="1">
+          <w:hyperlink w:anchor="_Toc122184077" w:history="1">
             <w:r>
               <w:rPr>
                 <w:rStyle w:val="Hyperlink"/>
                 <w:noProof/>
                 <w:lang w:val="de-CH"/>
               </w:rPr>
-              <w:t>7.</w:t>
+              <w:t>8.</w:t>
             </w:r>
             <w:r>
               <w:rPr>
                 <w:rFonts w:eastAsiaTheme="minorEastAsia"/>
                 <w:noProof/>
-                <w:lang w:eastAsia="en-GB"/>
+                <w:lang w:val="en-CH" w:eastAsia="en-CH"/>
               </w:rPr>
               <w:tab/>
             </w:r>
@@ -1792,7 +1724,7 @@
                 <w:noProof/>
                 <w:lang w:val="de-CH"/>
               </w:rPr>
-              <w:t>Tabellen</w:t>
+              <w:t>Quellenverzeichnis</w:t>
             </w:r>
             <w:r>
               <w:rPr>
@@ -1813,7 +1745,7 @@
                 <w:noProof/>
                 <w:webHidden/>
               </w:rPr>
-              <w:instrText xml:space="preserve"> PAGEREF _Toc122110618 \h </w:instrText>
+              <w:instrText xml:space="preserve"> PAGEREF _Toc122184077 \h </w:instrText>
             </w:r>
             <w:r>
               <w:rPr>
@@ -1833,95 +1765,7 @@
                 <w:noProof/>
                 <w:webHidden/>
               </w:rPr>
-              <w:t>5</w:t>
-            </w:r>
-            <w:r>
-              <w:rPr>
-                <w:noProof/>
-                <w:webHidden/>
-              </w:rPr>
-              <w:fldChar w:fldCharType="end"/>
-            </w:r>
-          </w:hyperlink>
-        </w:p>
-        <w:p>
-          <w:pPr>
-            <w:pStyle w:val="TOC1"/>
-            <w:tabs>
-              <w:tab w:val="left" w:pos="440"/>
-              <w:tab w:val="right" w:leader="dot" w:pos="9016"/>
-            </w:tabs>
-            <w:rPr>
-              <w:rFonts w:eastAsiaTheme="minorEastAsia"/>
-              <w:noProof/>
-              <w:lang w:eastAsia="en-GB"/>
-            </w:rPr>
-          </w:pPr>
-          <w:hyperlink w:anchor="_Toc122110619" w:history="1">
-            <w:r>
-              <w:rPr>
-                <w:rStyle w:val="Hyperlink"/>
-                <w:noProof/>
-                <w:lang w:val="de-CH"/>
-              </w:rPr>
-              <w:t>8.</w:t>
-            </w:r>
-            <w:r>
-              <w:rPr>
-                <w:rFonts w:eastAsiaTheme="minorEastAsia"/>
-                <w:noProof/>
-                <w:lang w:eastAsia="en-GB"/>
-              </w:rPr>
-              <w:tab/>
-            </w:r>
-            <w:r>
-              <w:rPr>
-                <w:rStyle w:val="Hyperlink"/>
-                <w:noProof/>
-                <w:lang w:val="de-CH"/>
-              </w:rPr>
-              <w:t>Quellenverzeichnis</w:t>
-            </w:r>
-            <w:r>
-              <w:rPr>
-                <w:noProof/>
-                <w:webHidden/>
-              </w:rPr>
-              <w:tab/>
-            </w:r>
-            <w:r>
-              <w:rPr>
-                <w:noProof/>
-                <w:webHidden/>
-              </w:rPr>
-              <w:fldChar w:fldCharType="begin"/>
-            </w:r>
-            <w:r>
-              <w:rPr>
-                <w:noProof/>
-                <w:webHidden/>
-              </w:rPr>
-              <w:instrText xml:space="preserve"> PAGEREF _Toc122110619 \h </w:instrText>
-            </w:r>
-            <w:r>
-              <w:rPr>
-                <w:noProof/>
-                <w:webHidden/>
-              </w:rPr>
-            </w:r>
-            <w:r>
-              <w:rPr>
-                <w:noProof/>
-                <w:webHidden/>
-              </w:rPr>
-              <w:fldChar w:fldCharType="separate"/>
-            </w:r>
-            <w:r>
-              <w:rPr>
-                <w:noProof/>
-                <w:webHidden/>
-              </w:rPr>
-              <w:t>5</w:t>
+              <w:t>6</w:t>
             </w:r>
             <w:r>
               <w:rPr>
@@ -1968,7 +1812,7 @@
           <w:lang w:val="de-CH"/>
         </w:rPr>
       </w:pPr>
-      <w:bookmarkStart w:id="0" w:name="_Toc122110604"/>
+      <w:bookmarkStart w:id="0" w:name="_Toc122184064"/>
       <w:r>
         <w:rPr>
           <w:lang w:val="de-CH"/>
@@ -2654,16 +2498,7 @@
           <w:highlight w:val="green"/>
           <w:lang w:val="de-CH"/>
         </w:rPr>
-        <w:t xml:space="preserve">wählen, ob ich den vollen Preis oder den halben </w:t>
-      </w:r>
-      <w:proofErr w:type="gramStart"/>
-      <w:r>
-        <w:rPr>
-          <w:color w:val="000000" w:themeColor="text1"/>
-          <w:highlight w:val="green"/>
-          <w:lang w:val="de-CH"/>
-        </w:rPr>
-        <w:t>Preis</w:t>
+        <w:t>wählen, ob ich den vollen Preis oder den halben Preis</w:t>
       </w:r>
       <w:r>
         <w:rPr>
@@ -2677,15 +2512,7 @@
           <w:color w:val="000000" w:themeColor="text1"/>
           <w:lang w:val="de-CH"/>
         </w:rPr>
-        <w:t xml:space="preserve"> und</w:t>
-      </w:r>
-      <w:proofErr w:type="gramEnd"/>
-      <w:r>
-        <w:rPr>
-          <w:color w:val="000000" w:themeColor="text1"/>
-          <w:lang w:val="de-CH"/>
-        </w:rPr>
-        <w:t xml:space="preserve"> </w:t>
+        <w:t xml:space="preserve"> und </w:t>
       </w:r>
       <w:r>
         <w:rPr>
@@ -2803,7 +2630,7 @@
           <w:lang w:val="de-CH"/>
         </w:rPr>
       </w:pPr>
-      <w:bookmarkStart w:id="1" w:name="_Toc122110605"/>
+      <w:bookmarkStart w:id="1" w:name="_Toc122184065"/>
       <w:r>
         <w:rPr>
           <w:lang w:val="de-CH"/>
@@ -2824,7 +2651,7 @@
           <w:lang w:val="de-CH"/>
         </w:rPr>
       </w:pPr>
-      <w:bookmarkStart w:id="2" w:name="_Toc122110606"/>
+      <w:bookmarkStart w:id="2" w:name="_Toc122184066"/>
       <w:r>
         <w:rPr>
           <w:lang w:val="de-CH"/>
@@ -2930,6 +2757,34 @@
                 <w:lang w:val="de-CH"/>
               </w:rPr>
             </w:pPr>
+            <w:proofErr w:type="spellStart"/>
+            <w:r>
+              <w:rPr>
+                <w:lang w:val="de-CH"/>
+              </w:rPr>
+              <w:t>Graviola</w:t>
+            </w:r>
+            <w:proofErr w:type="spellEnd"/>
+            <w:r>
+              <w:rPr>
+                <w:lang w:val="de-CH"/>
+              </w:rPr>
+              <w:t xml:space="preserve"> </w:t>
+            </w:r>
+            <w:proofErr w:type="spellStart"/>
+            <w:r>
+              <w:rPr>
+                <w:lang w:val="de-CH"/>
+              </w:rPr>
+              <w:t>small</w:t>
+            </w:r>
+            <w:proofErr w:type="spellEnd"/>
+            <w:r>
+              <w:rPr>
+                <w:lang w:val="de-CH"/>
+              </w:rPr>
+              <w:t xml:space="preserve"> </w:t>
+            </w:r>
           </w:p>
         </w:tc>
         <w:tc>
@@ -2942,6 +2797,12 @@
                 <w:lang w:val="de-CH"/>
               </w:rPr>
             </w:pPr>
+            <w:r>
+              <w:rPr>
+                <w:lang w:val="de-CH"/>
+              </w:rPr>
+              <w:t>24px</w:t>
+            </w:r>
           </w:p>
         </w:tc>
         <w:tc>
@@ -2954,6 +2815,12 @@
                 <w:lang w:val="de-CH"/>
               </w:rPr>
             </w:pPr>
+            <w:r>
+              <w:rPr>
+                <w:lang w:val="de-CH"/>
+              </w:rPr>
+              <w:t>Schwarz</w:t>
+            </w:r>
           </w:p>
         </w:tc>
         <w:tc>
@@ -2980,6 +2847,20 @@
                 <w:lang w:val="de-CH"/>
               </w:rPr>
             </w:pPr>
+            <w:proofErr w:type="spellStart"/>
+            <w:r>
+              <w:rPr>
+                <w:lang w:val="de-CH"/>
+              </w:rPr>
+              <w:t>Graviola</w:t>
+            </w:r>
+            <w:proofErr w:type="spellEnd"/>
+            <w:r>
+              <w:rPr>
+                <w:lang w:val="de-CH"/>
+              </w:rPr>
+              <w:t xml:space="preserve"> medium</w:t>
+            </w:r>
           </w:p>
         </w:tc>
         <w:tc>
@@ -2992,6 +2873,12 @@
                 <w:lang w:val="de-CH"/>
               </w:rPr>
             </w:pPr>
+            <w:r>
+              <w:rPr>
+                <w:lang w:val="de-CH"/>
+              </w:rPr>
+              <w:t>36px</w:t>
+            </w:r>
           </w:p>
         </w:tc>
         <w:tc>
@@ -3004,6 +2891,12 @@
                 <w:lang w:val="de-CH"/>
               </w:rPr>
             </w:pPr>
+            <w:r>
+              <w:rPr>
+                <w:lang w:val="de-CH"/>
+              </w:rPr>
+              <w:t>Schwarz</w:t>
+            </w:r>
           </w:p>
         </w:tc>
         <w:tc>
@@ -3030,6 +2923,28 @@
                 <w:lang w:val="de-CH"/>
               </w:rPr>
             </w:pPr>
+            <w:proofErr w:type="spellStart"/>
+            <w:r>
+              <w:rPr>
+                <w:lang w:val="de-CH"/>
+              </w:rPr>
+              <w:t>Graviola</w:t>
+            </w:r>
+            <w:proofErr w:type="spellEnd"/>
+            <w:r>
+              <w:rPr>
+                <w:lang w:val="de-CH"/>
+              </w:rPr>
+              <w:t xml:space="preserve"> </w:t>
+            </w:r>
+            <w:proofErr w:type="spellStart"/>
+            <w:r>
+              <w:rPr>
+                <w:lang w:val="de-CH"/>
+              </w:rPr>
+              <w:t>big</w:t>
+            </w:r>
+            <w:proofErr w:type="spellEnd"/>
           </w:p>
         </w:tc>
         <w:tc>
@@ -3042,6 +2957,12 @@
                 <w:lang w:val="de-CH"/>
               </w:rPr>
             </w:pPr>
+            <w:r>
+              <w:rPr>
+                <w:lang w:val="de-CH"/>
+              </w:rPr>
+              <w:t>42px</w:t>
+            </w:r>
           </w:p>
         </w:tc>
         <w:tc>
@@ -3054,6 +2975,12 @@
                 <w:lang w:val="de-CH"/>
               </w:rPr>
             </w:pPr>
+            <w:r>
+              <w:rPr>
+                <w:lang w:val="de-CH"/>
+              </w:rPr>
+              <w:t>Schwarz</w:t>
+            </w:r>
           </w:p>
         </w:tc>
         <w:tc>
@@ -3088,7 +3015,7 @@
           <w:lang w:val="de-CH"/>
         </w:rPr>
       </w:pPr>
-      <w:bookmarkStart w:id="3" w:name="_Toc122110607"/>
+      <w:bookmarkStart w:id="3" w:name="_Toc122184067"/>
       <w:r>
         <w:rPr>
           <w:lang w:val="de-CH"/>
@@ -3174,6 +3101,12 @@
                 <w:lang w:val="de-CH"/>
               </w:rPr>
             </w:pPr>
+            <w:r>
+              <w:rPr>
+                <w:lang w:val="de-CH"/>
+              </w:rPr>
+              <w:t>dieses Symbol wird verwendet, um die Fahrtrichtung zu ändern</w:t>
+            </w:r>
           </w:p>
         </w:tc>
       </w:tr>
@@ -3341,7 +3274,7 @@
           <w:lang w:val="de-CH"/>
         </w:rPr>
       </w:pPr>
-      <w:bookmarkStart w:id="4" w:name="_Toc122110608"/>
+      <w:bookmarkStart w:id="4" w:name="_Toc122184068"/>
       <w:r>
         <w:rPr>
           <w:lang w:val="de-CH"/>
@@ -3834,7 +3767,7 @@
           <w:lang w:val="de-CH"/>
         </w:rPr>
       </w:pPr>
-      <w:bookmarkStart w:id="5" w:name="_Toc122110609"/>
+      <w:bookmarkStart w:id="5" w:name="_Toc122184069"/>
       <w:r>
         <w:rPr>
           <w:lang w:val="de-CH"/>
@@ -3896,21 +3829,7 @@
         <w:rPr>
           <w:lang w:val="de-CH"/>
         </w:rPr>
-        <w:t xml:space="preserve">, wo die Farbe </w:t>
-      </w:r>
-      <w:proofErr w:type="gramStart"/>
-      <w:r>
-        <w:rPr>
-          <w:lang w:val="de-CH"/>
-        </w:rPr>
-        <w:t>ändert</w:t>
-      </w:r>
-      <w:proofErr w:type="gramEnd"/>
-      <w:r>
-        <w:rPr>
-          <w:lang w:val="de-CH"/>
-        </w:rPr>
-        <w:t xml:space="preserve"> und der Rest wird das gleiche Format von Farbe und Kantenrundung verwenden.</w:t>
+        <w:t>, wo die Farbe ändert und der Rest wird das gleiche Format von Farbe und Kantenrundung verwenden.</w:t>
       </w:r>
     </w:p>
     <w:tbl>
@@ -4304,36 +4223,37 @@
           <w:lang w:val="de-CH"/>
         </w:rPr>
       </w:pPr>
-      <w:bookmarkStart w:id="6" w:name="_Toc122110610"/>
-      <w:r>
-        <w:rPr>
-          <w:lang w:val="de-CH"/>
-        </w:rPr>
-        <w:t>Storyboard</w:t>
+      <w:bookmarkStart w:id="6" w:name="_Toc122184070"/>
+      <w:r>
+        <w:rPr>
+          <w:lang w:val="de-CH"/>
+        </w:rPr>
+        <w:t>Storyboar</w:t>
+      </w:r>
+      <w:r>
+        <w:rPr>
+          <w:lang w:val="de-CH"/>
+        </w:rPr>
+        <w:t>d</w:t>
       </w:r>
       <w:bookmarkEnd w:id="6"/>
-      <w:r>
-        <w:rPr>
-          <w:lang w:val="de-CH"/>
-        </w:rPr>
-        <w:t xml:space="preserve"> </w:t>
-      </w:r>
     </w:p>
     <w:p>
       <w:pPr>
-        <w:pStyle w:val="Heading1"/>
-        <w:rPr>
-          <w:lang w:val="de-CH"/>
-        </w:rPr>
-      </w:pPr>
-      <w:bookmarkStart w:id="7" w:name="_Toc122110611"/>
-      <w:r>
-        <w:rPr>
-          <w:rFonts w:asciiTheme="minorHAnsi" w:eastAsiaTheme="minorHAnsi" w:hAnsiTheme="minorHAnsi" w:cstheme="minorBidi"/>
+        <w:rPr>
+          <w:lang w:val="de-CH"/>
+        </w:rPr>
+      </w:pPr>
+    </w:p>
+    <w:p>
+      <w:pPr>
+        <w:rPr>
+          <w:lang w:val="de-CH"/>
+        </w:rPr>
+      </w:pPr>
+      <w:r>
+        <w:rPr>
           <w:noProof/>
-          <w:color w:val="auto"/>
-          <w:sz w:val="22"/>
-          <w:szCs w:val="22"/>
           <w:lang w:val="de-CH"/>
         </w:rPr>
         <w:drawing>
@@ -4372,7 +4292,23 @@
           </wp:inline>
         </w:drawing>
       </w:r>
-      <w:bookmarkEnd w:id="7"/>
+    </w:p>
+    <w:p>
+      <w:pPr>
+        <w:rPr>
+          <w:rFonts w:asciiTheme="majorHAnsi" w:eastAsiaTheme="majorEastAsia" w:hAnsiTheme="majorHAnsi" w:cstheme="majorBidi"/>
+          <w:color w:val="2F5496" w:themeColor="accent1" w:themeShade="BF"/>
+          <w:sz w:val="32"/>
+          <w:szCs w:val="32"/>
+          <w:lang w:val="de-CH"/>
+        </w:rPr>
+      </w:pPr>
+      <w:r>
+        <w:rPr>
+          <w:lang w:val="de-CH"/>
+        </w:rPr>
+        <w:br w:type="page"/>
+      </w:r>
     </w:p>
     <w:p>
       <w:pPr>
@@ -4385,14 +4321,75 @@
           <w:lang w:val="de-CH"/>
         </w:rPr>
       </w:pPr>
-      <w:bookmarkStart w:id="8" w:name="_Toc122110612"/>
-      <w:r>
-        <w:rPr>
-          <w:lang w:val="de-CH"/>
-        </w:rPr>
+      <w:bookmarkStart w:id="7" w:name="_Toc122184071"/>
+      <w:r>
+        <w:rPr>
+          <w:lang w:val="de-CH"/>
+        </w:rPr>
+        <w:lastRenderedPageBreak/>
         <w:t>Barrierefreiheit</w:t>
       </w:r>
-      <w:bookmarkEnd w:id="8"/>
+      <w:bookmarkEnd w:id="7"/>
+    </w:p>
+    <w:p>
+      <w:pPr>
+        <w:rPr>
+          <w:lang w:val="de-CH"/>
+        </w:rPr>
+      </w:pPr>
+      <w:r>
+        <w:rPr>
+          <w:lang w:val="de-CH"/>
+        </w:rPr>
+        <w:t>Um unsere Website barrierefrei zu gestalten, habe ich mehrere Schritte unternommen. Zunächst stellte ich sicher, dass die Website vollständig mit unterstützenden Technologien wie Bildschirmlesegeräten kompatibel ist, indem ich den HTML-Code richtig strukturierte und geeignete Überschriften, Alt-Text für Bilder und beschreibenden Linktext verwendete. Auf diese Weise konnten sehbehinderte Benutzer die Inhalte unserer Website problemlos aufrufen.</w:t>
+      </w:r>
+    </w:p>
+    <w:p>
+      <w:pPr>
+        <w:rPr>
+          <w:lang w:val="de-CH"/>
+        </w:rPr>
+      </w:pPr>
+    </w:p>
+    <w:p>
+      <w:pPr>
+        <w:rPr>
+          <w:lang w:val="de-CH"/>
+        </w:rPr>
+      </w:pPr>
+      <w:r>
+        <w:rPr>
+          <w:lang w:val="de-CH"/>
+        </w:rPr>
+        <w:t>Zweitens habe ich die Website so gestaltet, dass sie vollständig responsiv ist und auf einer Vielzahl von Geräten, einschließlich Tablets und Smartphones, funktioniert. Dadurch wurde sichergestellt, dass Nutzer mit Mobilitätseinschränkungen von jedem Gerät aus problemlos auf unsere Website zugreifen können.</w:t>
+      </w:r>
+    </w:p>
+    <w:p>
+      <w:pPr>
+        <w:rPr>
+          <w:lang w:val="de-CH"/>
+        </w:rPr>
+      </w:pPr>
+    </w:p>
+    <w:p>
+      <w:pPr>
+        <w:rPr>
+          <w:lang w:val="de-CH"/>
+        </w:rPr>
+      </w:pPr>
+      <w:r>
+        <w:rPr>
+          <w:lang w:val="de-CH"/>
+        </w:rPr>
+        <w:t>Drittens verwendete ich kontrastreiche Farben und große, gut lesbare Schriftarten, um Nutzern mit Sehbehinderungen das Lesen der Inhalte auf unserer Website zu erleichtern.</w:t>
+      </w:r>
+    </w:p>
+    <w:p>
+      <w:pPr>
+        <w:rPr>
+          <w:lang w:val="de-CH"/>
+        </w:rPr>
+      </w:pPr>
     </w:p>
     <w:p>
       <w:pPr>
@@ -4404,6 +4401,18 @@
           <w:lang w:val="de-CH"/>
         </w:rPr>
       </w:pPr>
+      <w:r>
+        <w:rPr>
+          <w:lang w:val="de-CH"/>
+        </w:rPr>
+        <w:t>Schließlich testete ich die Website mit Menschen mit verschiedenen Behinderungen, um sicherzustellen, dass sie vollständig zugänglich und einfach zu bedienen war. Durch diese Schritte war ich in der Lage, unsere Website barrierefrei und für alle Nutzer zugänglich zu machen.</w:t>
+      </w:r>
+      <w:r>
+        <w:rPr>
+          <w:lang w:val="de-CH"/>
+        </w:rPr>
+        <w:t xml:space="preserve"> </w:t>
+      </w:r>
       <w:r>
         <w:rPr>
           <w:lang w:val="de-CH"/>
@@ -4422,7 +4431,7 @@
           <w:lang w:val="de-CH"/>
         </w:rPr>
       </w:pPr>
-      <w:bookmarkStart w:id="9" w:name="_Toc122110613"/>
+      <w:bookmarkStart w:id="8" w:name="_Toc122184072"/>
       <w:r>
         <w:rPr>
           <w:lang w:val="de-CH"/>
@@ -4430,7 +4439,7 @@
         <w:lastRenderedPageBreak/>
         <w:t>Arbeitsjournal</w:t>
       </w:r>
-      <w:bookmarkEnd w:id="9"/>
+      <w:bookmarkEnd w:id="8"/>
     </w:p>
     <w:p>
       <w:pPr>
@@ -4441,17 +4450,21 @@
     </w:p>
     <w:tbl>
       <w:tblPr>
-        <w:tblStyle w:val="TableGrid"/>
+        <w:tblStyle w:val="GridTable4-Accent1"/>
         <w:tblW w:w="0" w:type="auto"/>
         <w:tblLook w:val="04A0" w:firstRow="1" w:lastRow="0" w:firstColumn="1" w:lastColumn="0" w:noHBand="0" w:noVBand="1"/>
       </w:tblPr>
       <w:tblGrid>
-        <w:gridCol w:w="7799"/>
-        <w:gridCol w:w="1217"/>
+        <w:gridCol w:w="7778"/>
+        <w:gridCol w:w="1238"/>
       </w:tblGrid>
       <w:tr>
-        <w:tc>
-          <w:tcPr>
+        <w:trPr>
+          <w:cnfStyle w:val="100000000000" w:firstRow="1" w:lastRow="0" w:firstColumn="0" w:lastColumn="0" w:oddVBand="0" w:evenVBand="0" w:oddHBand="0" w:evenHBand="0" w:firstRowFirstColumn="0" w:firstRowLastColumn="0" w:lastRowFirstColumn="0" w:lastRowLastColumn="0"/>
+        </w:trPr>
+        <w:tc>
+          <w:tcPr>
+            <w:cnfStyle w:val="001000000000" w:firstRow="0" w:lastRow="0" w:firstColumn="1" w:lastColumn="0" w:oddVBand="0" w:evenVBand="0" w:oddHBand="0" w:evenHBand="0" w:firstRowFirstColumn="0" w:firstRowLastColumn="0" w:lastRowFirstColumn="0" w:lastRowLastColumn="0"/>
             <w:tcW w:w="7799" w:type="dxa"/>
           </w:tcPr>
           <w:p>
@@ -4474,6 +4487,7 @@
           </w:tcPr>
           <w:p>
             <w:pPr>
+              <w:cnfStyle w:val="100000000000" w:firstRow="1" w:lastRow="0" w:firstColumn="0" w:lastColumn="0" w:oddVBand="0" w:evenVBand="0" w:oddHBand="0" w:evenHBand="0" w:firstRowFirstColumn="0" w:firstRowLastColumn="0" w:lastRowFirstColumn="0" w:lastRowLastColumn="0"/>
               <w:rPr>
                 <w:lang w:val="de-CH"/>
               </w:rPr>
@@ -4488,8 +4502,12 @@
         </w:tc>
       </w:tr>
       <w:tr>
-        <w:tc>
-          <w:tcPr>
+        <w:trPr>
+          <w:cnfStyle w:val="000000100000" w:firstRow="0" w:lastRow="0" w:firstColumn="0" w:lastColumn="0" w:oddVBand="0" w:evenVBand="0" w:oddHBand="1" w:evenHBand="0" w:firstRowFirstColumn="0" w:firstRowLastColumn="0" w:lastRowFirstColumn="0" w:lastRowLastColumn="0"/>
+        </w:trPr>
+        <w:tc>
+          <w:tcPr>
+            <w:cnfStyle w:val="001000000000" w:firstRow="0" w:lastRow="0" w:firstColumn="1" w:lastColumn="0" w:oddVBand="0" w:evenVBand="0" w:oddHBand="0" w:evenHBand="0" w:firstRowFirstColumn="0" w:firstRowLastColumn="0" w:lastRowFirstColumn="0" w:lastRowLastColumn="0"/>
             <w:tcW w:w="7799" w:type="dxa"/>
           </w:tcPr>
           <w:p>
@@ -4513,6 +4531,7 @@
           <w:p>
             <w:pPr>
               <w:jc w:val="center"/>
+              <w:cnfStyle w:val="000000100000" w:firstRow="0" w:lastRow="0" w:firstColumn="0" w:lastColumn="0" w:oddVBand="0" w:evenVBand="0" w:oddHBand="1" w:evenHBand="0" w:firstRowFirstColumn="0" w:firstRowLastColumn="0" w:lastRowFirstColumn="0" w:lastRowLastColumn="0"/>
               <w:rPr>
                 <w:lang w:val="de-CH"/>
               </w:rPr>
@@ -4535,6 +4554,7 @@
       <w:tr>
         <w:tc>
           <w:tcPr>
+            <w:cnfStyle w:val="001000000000" w:firstRow="0" w:lastRow="0" w:firstColumn="1" w:lastColumn="0" w:oddVBand="0" w:evenVBand="0" w:oddHBand="0" w:evenHBand="0" w:firstRowFirstColumn="0" w:firstRowLastColumn="0" w:lastRowFirstColumn="0" w:lastRowLastColumn="0"/>
             <w:tcW w:w="7799" w:type="dxa"/>
           </w:tcPr>
           <w:p>
@@ -4558,6 +4578,7 @@
           <w:p>
             <w:pPr>
               <w:jc w:val="center"/>
+              <w:cnfStyle w:val="000000000000" w:firstRow="0" w:lastRow="0" w:firstColumn="0" w:lastColumn="0" w:oddVBand="0" w:evenVBand="0" w:oddHBand="0" w:evenHBand="0" w:firstRowFirstColumn="0" w:firstRowLastColumn="0" w:lastRowFirstColumn="0" w:lastRowLastColumn="0"/>
               <w:rPr>
                 <w:lang w:val="de-CH"/>
               </w:rPr>
@@ -4578,8 +4599,12 @@
         </w:tc>
       </w:tr>
       <w:tr>
-        <w:tc>
-          <w:tcPr>
+        <w:trPr>
+          <w:cnfStyle w:val="000000100000" w:firstRow="0" w:lastRow="0" w:firstColumn="0" w:lastColumn="0" w:oddVBand="0" w:evenVBand="0" w:oddHBand="1" w:evenHBand="0" w:firstRowFirstColumn="0" w:firstRowLastColumn="0" w:lastRowFirstColumn="0" w:lastRowLastColumn="0"/>
+        </w:trPr>
+        <w:tc>
+          <w:tcPr>
+            <w:cnfStyle w:val="001000000000" w:firstRow="0" w:lastRow="0" w:firstColumn="1" w:lastColumn="0" w:oddVBand="0" w:evenVBand="0" w:oddHBand="0" w:evenHBand="0" w:firstRowFirstColumn="0" w:firstRowLastColumn="0" w:lastRowFirstColumn="0" w:lastRowLastColumn="0"/>
             <w:tcW w:w="7799" w:type="dxa"/>
           </w:tcPr>
           <w:p>
@@ -4615,6 +4640,7 @@
           <w:p>
             <w:pPr>
               <w:jc w:val="center"/>
+              <w:cnfStyle w:val="000000100000" w:firstRow="0" w:lastRow="0" w:firstColumn="0" w:lastColumn="0" w:oddVBand="0" w:evenVBand="0" w:oddHBand="1" w:evenHBand="0" w:firstRowFirstColumn="0" w:firstRowLastColumn="0" w:lastRowFirstColumn="0" w:lastRowLastColumn="0"/>
               <w:rPr>
                 <w:lang w:val="de-CH"/>
               </w:rPr>
@@ -4637,6 +4663,7 @@
       <w:tr>
         <w:tc>
           <w:tcPr>
+            <w:cnfStyle w:val="001000000000" w:firstRow="0" w:lastRow="0" w:firstColumn="1" w:lastColumn="0" w:oddVBand="0" w:evenVBand="0" w:oddHBand="0" w:evenHBand="0" w:firstRowFirstColumn="0" w:firstRowLastColumn="0" w:lastRowFirstColumn="0" w:lastRowLastColumn="0"/>
             <w:tcW w:w="7799" w:type="dxa"/>
           </w:tcPr>
           <w:p>
@@ -4660,6 +4687,7 @@
           <w:p>
             <w:pPr>
               <w:jc w:val="center"/>
+              <w:cnfStyle w:val="000000000000" w:firstRow="0" w:lastRow="0" w:firstColumn="0" w:lastColumn="0" w:oddVBand="0" w:evenVBand="0" w:oddHBand="0" w:evenHBand="0" w:firstRowFirstColumn="0" w:firstRowLastColumn="0" w:lastRowFirstColumn="0" w:lastRowLastColumn="0"/>
               <w:rPr>
                 <w:lang w:val="de-CH"/>
               </w:rPr>
@@ -4680,22 +4708,24 @@
         </w:tc>
       </w:tr>
       <w:tr>
-        <w:tc>
-          <w:tcPr>
+        <w:trPr>
+          <w:cnfStyle w:val="000000100000" w:firstRow="0" w:lastRow="0" w:firstColumn="0" w:lastColumn="0" w:oddVBand="0" w:evenVBand="0" w:oddHBand="1" w:evenHBand="0" w:firstRowFirstColumn="0" w:firstRowLastColumn="0" w:lastRowFirstColumn="0" w:lastRowLastColumn="0"/>
+        </w:trPr>
+        <w:tc>
+          <w:tcPr>
+            <w:cnfStyle w:val="001000000000" w:firstRow="0" w:lastRow="0" w:firstColumn="1" w:lastColumn="0" w:oddVBand="0" w:evenVBand="0" w:oddHBand="0" w:evenHBand="0" w:firstRowFirstColumn="0" w:firstRowLastColumn="0" w:lastRowFirstColumn="0" w:lastRowLastColumn="0"/>
             <w:tcW w:w="7799" w:type="dxa"/>
           </w:tcPr>
           <w:p>
             <w:pPr>
               <w:rPr>
-                <w:b/>
-                <w:bCs/>
+                <w:b w:val="0"/>
+                <w:bCs w:val="0"/>
                 <w:u w:val="single"/>
               </w:rPr>
             </w:pPr>
             <w:r>
               <w:rPr>
-                <w:b/>
-                <w:bCs/>
                 <w:u w:val="single"/>
                 <w:lang w:val="de-CH"/>
               </w:rPr>
@@ -4703,8 +4733,6 @@
             </w:r>
             <w:r>
               <w:rPr>
-                <w:b/>
-                <w:bCs/>
                 <w:u w:val="single"/>
               </w:rPr>
               <w:t>:</w:t>
@@ -4718,6 +4746,7 @@
           <w:p>
             <w:pPr>
               <w:jc w:val="center"/>
+              <w:cnfStyle w:val="000000100000" w:firstRow="0" w:lastRow="0" w:firstColumn="0" w:lastColumn="0" w:oddVBand="0" w:evenVBand="0" w:oddHBand="1" w:evenHBand="0" w:firstRowFirstColumn="0" w:firstRowLastColumn="0" w:lastRowFirstColumn="0" w:lastRowLastColumn="0"/>
               <w:rPr>
                 <w:lang w:val="de-CH"/>
               </w:rPr>
@@ -4734,6 +4763,7 @@
       <w:tr>
         <w:tc>
           <w:tcPr>
+            <w:cnfStyle w:val="001000000000" w:firstRow="0" w:lastRow="0" w:firstColumn="1" w:lastColumn="0" w:oddVBand="0" w:evenVBand="0" w:oddHBand="0" w:evenHBand="0" w:firstRowFirstColumn="0" w:firstRowLastColumn="0" w:lastRowFirstColumn="0" w:lastRowLastColumn="0"/>
             <w:tcW w:w="9016" w:type="dxa"/>
             <w:gridSpan w:val="2"/>
           </w:tcPr>
@@ -4741,16 +4771,14 @@
             <w:pPr>
               <w:jc w:val="both"/>
               <w:rPr>
-                <w:b/>
-                <w:bCs/>
+                <w:b w:val="0"/>
+                <w:bCs w:val="0"/>
                 <w:u w:val="single"/>
               </w:rPr>
             </w:pPr>
             <w:proofErr w:type="spellStart"/>
             <w:r>
               <w:rPr>
-                <w:b/>
-                <w:bCs/>
                 <w:u w:val="single"/>
               </w:rPr>
               <w:t>Probleme</w:t>
@@ -4779,8 +4807,12 @@
         </w:tc>
       </w:tr>
       <w:tr>
-        <w:tc>
-          <w:tcPr>
+        <w:trPr>
+          <w:cnfStyle w:val="000000100000" w:firstRow="0" w:lastRow="0" w:firstColumn="0" w:lastColumn="0" w:oddVBand="0" w:evenVBand="0" w:oddHBand="1" w:evenHBand="0" w:firstRowFirstColumn="0" w:firstRowLastColumn="0" w:lastRowFirstColumn="0" w:lastRowLastColumn="0"/>
+        </w:trPr>
+        <w:tc>
+          <w:tcPr>
+            <w:cnfStyle w:val="001000000000" w:firstRow="0" w:lastRow="0" w:firstColumn="1" w:lastColumn="0" w:oddVBand="0" w:evenVBand="0" w:oddHBand="0" w:evenHBand="0" w:firstRowFirstColumn="0" w:firstRowLastColumn="0" w:lastRowFirstColumn="0" w:lastRowLastColumn="0"/>
             <w:tcW w:w="9016" w:type="dxa"/>
             <w:gridSpan w:val="2"/>
           </w:tcPr>
@@ -4788,15 +4820,13 @@
             <w:pPr>
               <w:jc w:val="both"/>
               <w:rPr>
-                <w:b/>
-                <w:bCs/>
+                <w:b w:val="0"/>
+                <w:bCs w:val="0"/>
                 <w:u w:val="single"/>
               </w:rPr>
             </w:pPr>
             <w:r>
               <w:rPr>
-                <w:b/>
-                <w:bCs/>
                 <w:u w:val="single"/>
               </w:rPr>
               <w:t>Reflexion</w:t>
@@ -4818,21 +4848,7 @@
               <w:rPr>
                 <w:lang w:val="de-CH"/>
               </w:rPr>
-              <w:t xml:space="preserve">im Vorfeld einen weitgehend vollständigen Plan zu erstellen, da ich </w:t>
-            </w:r>
-            <w:proofErr w:type="gramStart"/>
-            <w:r>
-              <w:rPr>
-                <w:lang w:val="de-CH"/>
-              </w:rPr>
-              <w:t>mich irgendwie</w:t>
-            </w:r>
-            <w:proofErr w:type="gramEnd"/>
-            <w:r>
-              <w:rPr>
-                <w:lang w:val="de-CH"/>
-              </w:rPr>
-              <w:t xml:space="preserve"> in die Arbeit gestürzt habe und es daher etwas durcheinander war</w:t>
+              <w:t>im Vorfeld einen weitgehend vollständigen Plan zu erstellen, da ich mich irgendwie in die Arbeit gestürzt habe und es daher etwas durcheinander war</w:t>
             </w:r>
           </w:p>
         </w:tc>
@@ -4847,17 +4863,21 @@
     </w:p>
     <w:tbl>
       <w:tblPr>
-        <w:tblStyle w:val="TableGrid"/>
+        <w:tblStyle w:val="GridTable4-Accent1"/>
         <w:tblW w:w="0" w:type="auto"/>
         <w:tblLook w:val="04A0" w:firstRow="1" w:lastRow="0" w:firstColumn="1" w:lastColumn="0" w:noHBand="0" w:noVBand="1"/>
       </w:tblPr>
       <w:tblGrid>
-        <w:gridCol w:w="7799"/>
-        <w:gridCol w:w="1217"/>
+        <w:gridCol w:w="7778"/>
+        <w:gridCol w:w="1238"/>
       </w:tblGrid>
       <w:tr>
-        <w:tc>
-          <w:tcPr>
+        <w:trPr>
+          <w:cnfStyle w:val="100000000000" w:firstRow="1" w:lastRow="0" w:firstColumn="0" w:lastColumn="0" w:oddVBand="0" w:evenVBand="0" w:oddHBand="0" w:evenHBand="0" w:firstRowFirstColumn="0" w:firstRowLastColumn="0" w:lastRowFirstColumn="0" w:lastRowLastColumn="0"/>
+        </w:trPr>
+        <w:tc>
+          <w:tcPr>
+            <w:cnfStyle w:val="001000000000" w:firstRow="0" w:lastRow="0" w:firstColumn="1" w:lastColumn="0" w:oddVBand="0" w:evenVBand="0" w:oddHBand="0" w:evenHBand="0" w:firstRowFirstColumn="0" w:firstRowLastColumn="0" w:lastRowFirstColumn="0" w:lastRowLastColumn="0"/>
             <w:tcW w:w="7799" w:type="dxa"/>
           </w:tcPr>
           <w:p>
@@ -4880,6 +4900,7 @@
           </w:tcPr>
           <w:p>
             <w:pPr>
+              <w:cnfStyle w:val="100000000000" w:firstRow="1" w:lastRow="0" w:firstColumn="0" w:lastColumn="0" w:oddVBand="0" w:evenVBand="0" w:oddHBand="0" w:evenHBand="0" w:firstRowFirstColumn="0" w:firstRowLastColumn="0" w:lastRowFirstColumn="0" w:lastRowLastColumn="0"/>
               <w:rPr>
                 <w:lang w:val="de-CH"/>
               </w:rPr>
@@ -4894,8 +4915,12 @@
         </w:tc>
       </w:tr>
       <w:tr>
-        <w:tc>
-          <w:tcPr>
+        <w:trPr>
+          <w:cnfStyle w:val="000000100000" w:firstRow="0" w:lastRow="0" w:firstColumn="0" w:lastColumn="0" w:oddVBand="0" w:evenVBand="0" w:oddHBand="1" w:evenHBand="0" w:firstRowFirstColumn="0" w:firstRowLastColumn="0" w:lastRowFirstColumn="0" w:lastRowLastColumn="0"/>
+        </w:trPr>
+        <w:tc>
+          <w:tcPr>
+            <w:cnfStyle w:val="001000000000" w:firstRow="0" w:lastRow="0" w:firstColumn="1" w:lastColumn="0" w:oddVBand="0" w:evenVBand="0" w:oddHBand="0" w:evenHBand="0" w:firstRowFirstColumn="0" w:firstRowLastColumn="0" w:lastRowFirstColumn="0" w:lastRowLastColumn="0"/>
             <w:tcW w:w="7799" w:type="dxa"/>
           </w:tcPr>
           <w:p>
@@ -4919,6 +4944,7 @@
           <w:p>
             <w:pPr>
               <w:jc w:val="center"/>
+              <w:cnfStyle w:val="000000100000" w:firstRow="0" w:lastRow="0" w:firstColumn="0" w:lastColumn="0" w:oddVBand="0" w:evenVBand="0" w:oddHBand="1" w:evenHBand="0" w:firstRowFirstColumn="0" w:firstRowLastColumn="0" w:lastRowFirstColumn="0" w:lastRowLastColumn="0"/>
               <w:rPr>
                 <w:lang w:val="de-CH"/>
               </w:rPr>
@@ -4935,6 +4961,7 @@
       <w:tr>
         <w:tc>
           <w:tcPr>
+            <w:cnfStyle w:val="001000000000" w:firstRow="0" w:lastRow="0" w:firstColumn="1" w:lastColumn="0" w:oddVBand="0" w:evenVBand="0" w:oddHBand="0" w:evenHBand="0" w:firstRowFirstColumn="0" w:firstRowLastColumn="0" w:lastRowFirstColumn="0" w:lastRowLastColumn="0"/>
             <w:tcW w:w="7799" w:type="dxa"/>
           </w:tcPr>
           <w:p>
@@ -4952,6 +4979,7 @@
           <w:p>
             <w:pPr>
               <w:jc w:val="center"/>
+              <w:cnfStyle w:val="000000000000" w:firstRow="0" w:lastRow="0" w:firstColumn="0" w:lastColumn="0" w:oddVBand="0" w:evenVBand="0" w:oddHBand="0" w:evenHBand="0" w:firstRowFirstColumn="0" w:firstRowLastColumn="0" w:lastRowFirstColumn="0" w:lastRowLastColumn="0"/>
               <w:rPr>
                 <w:lang w:val="de-CH"/>
               </w:rPr>
@@ -4960,8 +4988,12 @@
         </w:tc>
       </w:tr>
       <w:tr>
-        <w:tc>
-          <w:tcPr>
+        <w:trPr>
+          <w:cnfStyle w:val="000000100000" w:firstRow="0" w:lastRow="0" w:firstColumn="0" w:lastColumn="0" w:oddVBand="0" w:evenVBand="0" w:oddHBand="1" w:evenHBand="0" w:firstRowFirstColumn="0" w:firstRowLastColumn="0" w:lastRowFirstColumn="0" w:lastRowLastColumn="0"/>
+        </w:trPr>
+        <w:tc>
+          <w:tcPr>
+            <w:cnfStyle w:val="001000000000" w:firstRow="0" w:lastRow="0" w:firstColumn="1" w:lastColumn="0" w:oddVBand="0" w:evenVBand="0" w:oddHBand="0" w:evenHBand="0" w:firstRowFirstColumn="0" w:firstRowLastColumn="0" w:lastRowFirstColumn="0" w:lastRowLastColumn="0"/>
             <w:tcW w:w="7799" w:type="dxa"/>
           </w:tcPr>
           <w:p>
@@ -4972,20 +5004,9 @@
             </w:pPr>
             <w:r>
               <w:rPr>
-                <w:b/>
-                <w:bCs/>
-                <w:u w:val="single"/>
-                <w:lang w:val="de-CH"/>
-              </w:rPr>
-              <w:t>Total</w:t>
-            </w:r>
-            <w:r>
-              <w:rPr>
-                <w:b/>
-                <w:bCs/>
-                <w:u w:val="single"/>
-              </w:rPr>
-              <w:t>:</w:t>
+                <w:lang w:val="de-CH"/>
+              </w:rPr>
+              <w:t>Total:</w:t>
             </w:r>
           </w:p>
         </w:tc>
@@ -4996,6 +5017,7 @@
           <w:p>
             <w:pPr>
               <w:jc w:val="center"/>
+              <w:cnfStyle w:val="000000100000" w:firstRow="0" w:lastRow="0" w:firstColumn="0" w:lastColumn="0" w:oddVBand="0" w:evenVBand="0" w:oddHBand="1" w:evenHBand="0" w:firstRowFirstColumn="0" w:firstRowLastColumn="0" w:lastRowFirstColumn="0" w:lastRowLastColumn="0"/>
               <w:rPr>
                 <w:lang w:val="de-CH"/>
               </w:rPr>
@@ -5012,23 +5034,17 @@
       <w:tr>
         <w:tc>
           <w:tcPr>
+            <w:cnfStyle w:val="001000000000" w:firstRow="0" w:lastRow="0" w:firstColumn="1" w:lastColumn="0" w:oddVBand="0" w:evenVBand="0" w:oddHBand="0" w:evenHBand="0" w:firstRowFirstColumn="0" w:firstRowLastColumn="0" w:lastRowFirstColumn="0" w:lastRowLastColumn="0"/>
             <w:tcW w:w="7799" w:type="dxa"/>
           </w:tcPr>
           <w:p>
             <w:pPr>
-              <w:jc w:val="both"/>
-              <w:rPr>
-                <w:b/>
-                <w:bCs/>
-                <w:u w:val="single"/>
-                <w:lang w:val="de-CH"/>
-              </w:rPr>
-            </w:pPr>
-            <w:r>
-              <w:rPr>
-                <w:b/>
-                <w:bCs/>
-                <w:u w:val="single"/>
+              <w:rPr>
+                <w:lang w:val="de-CH"/>
+              </w:rPr>
+            </w:pPr>
+            <w:r>
+              <w:rPr>
                 <w:lang w:val="de-CH"/>
               </w:rPr>
               <w:t>Probleme</w:t>
@@ -5054,7 +5070,7 @@
           </w:tcPr>
           <w:p>
             <w:pPr>
-              <w:jc w:val="center"/>
+              <w:cnfStyle w:val="000000000000" w:firstRow="0" w:lastRow="0" w:firstColumn="0" w:lastColumn="0" w:oddVBand="0" w:evenVBand="0" w:oddHBand="0" w:evenHBand="0" w:firstRowFirstColumn="0" w:firstRowLastColumn="0" w:lastRowFirstColumn="0" w:lastRowLastColumn="0"/>
               <w:rPr>
                 <w:lang w:val="de-CH"/>
               </w:rPr>
@@ -5063,22 +5079,22 @@
         </w:tc>
       </w:tr>
       <w:tr>
-        <w:tc>
-          <w:tcPr>
+        <w:trPr>
+          <w:cnfStyle w:val="000000100000" w:firstRow="0" w:lastRow="0" w:firstColumn="0" w:lastColumn="0" w:oddVBand="0" w:evenVBand="0" w:oddHBand="1" w:evenHBand="0" w:firstRowFirstColumn="0" w:firstRowLastColumn="0" w:lastRowFirstColumn="0" w:lastRowLastColumn="0"/>
+        </w:trPr>
+        <w:tc>
+          <w:tcPr>
+            <w:cnfStyle w:val="001000000000" w:firstRow="0" w:lastRow="0" w:firstColumn="1" w:lastColumn="0" w:oddVBand="0" w:evenVBand="0" w:oddHBand="0" w:evenHBand="0" w:firstRowFirstColumn="0" w:firstRowLastColumn="0" w:lastRowFirstColumn="0" w:lastRowLastColumn="0"/>
             <w:tcW w:w="7799" w:type="dxa"/>
           </w:tcPr>
           <w:p>
             <w:pPr>
-              <w:jc w:val="both"/>
-              <w:rPr>
-                <w:lang w:val="de-CH"/>
-              </w:rPr>
-            </w:pPr>
-            <w:r>
-              <w:rPr>
-                <w:b/>
-                <w:bCs/>
-                <w:u w:val="single"/>
+              <w:rPr>
+                <w:lang w:val="de-CH"/>
+              </w:rPr>
+            </w:pPr>
+            <w:r>
+              <w:rPr>
                 <w:lang w:val="de-CH"/>
               </w:rPr>
               <w:t>Reflexion</w:t>
@@ -5087,9 +5103,6 @@
           <w:p>
             <w:pPr>
               <w:rPr>
-                <w:b/>
-                <w:bCs/>
-                <w:u w:val="single"/>
                 <w:lang w:val="de-CH"/>
               </w:rPr>
             </w:pPr>
@@ -5143,7 +5156,7 @@
           </w:tcPr>
           <w:p>
             <w:pPr>
-              <w:jc w:val="center"/>
+              <w:cnfStyle w:val="000000100000" w:firstRow="0" w:lastRow="0" w:firstColumn="0" w:lastColumn="0" w:oddVBand="0" w:evenVBand="0" w:oddHBand="1" w:evenHBand="0" w:firstRowFirstColumn="0" w:firstRowLastColumn="0" w:lastRowFirstColumn="0" w:lastRowLastColumn="0"/>
               <w:rPr>
                 <w:lang w:val="de-CH"/>
               </w:rPr>
@@ -5170,7 +5183,7 @@
           <w:lang w:val="de-CH"/>
         </w:rPr>
       </w:pPr>
-      <w:bookmarkStart w:id="10" w:name="_Toc122110614"/>
+      <w:bookmarkStart w:id="9" w:name="_Toc122184073"/>
       <w:proofErr w:type="spellStart"/>
       <w:r>
         <w:rPr>
@@ -5178,7 +5191,7 @@
         </w:rPr>
         <w:t>Testing</w:t>
       </w:r>
-      <w:bookmarkEnd w:id="10"/>
+      <w:bookmarkEnd w:id="9"/>
       <w:proofErr w:type="spellEnd"/>
       <w:r>
         <w:rPr>
@@ -5198,14 +5211,720 @@
           <w:lang w:val="de-CH"/>
         </w:rPr>
       </w:pPr>
-      <w:bookmarkStart w:id="11" w:name="_Toc122110615"/>
-      <w:r>
-        <w:rPr>
-          <w:lang w:val="de-CH"/>
-        </w:rPr>
-        <w:t>Testprotokoll</w:t>
-      </w:r>
-      <w:bookmarkEnd w:id="11"/>
+      <w:bookmarkStart w:id="10" w:name="_Toc122184074"/>
+      <w:r>
+        <w:rPr>
+          <w:lang w:val="de-CH"/>
+        </w:rPr>
+        <w:t xml:space="preserve">Funktionales </w:t>
+      </w:r>
+      <w:proofErr w:type="spellStart"/>
+      <w:r>
+        <w:rPr>
+          <w:lang w:val="de-CH"/>
+        </w:rPr>
+        <w:t>Testing</w:t>
+      </w:r>
+      <w:bookmarkEnd w:id="10"/>
+      <w:proofErr w:type="spellEnd"/>
+      <w:r>
+        <w:rPr>
+          <w:lang w:val="de-CH"/>
+        </w:rPr>
+        <w:t xml:space="preserve"> </w:t>
+      </w:r>
+    </w:p>
+    <w:tbl>
+      <w:tblPr>
+        <w:tblStyle w:val="GridTable5Dark-Accent5"/>
+        <w:tblW w:w="0" w:type="auto"/>
+        <w:tblLook w:val="04A0" w:firstRow="1" w:lastRow="0" w:firstColumn="1" w:lastColumn="0" w:noHBand="0" w:noVBand="1"/>
+      </w:tblPr>
+      <w:tblGrid>
+        <w:gridCol w:w="4508"/>
+        <w:gridCol w:w="4508"/>
+      </w:tblGrid>
+      <w:tr>
+        <w:trPr>
+          <w:cnfStyle w:val="100000000000" w:firstRow="1" w:lastRow="0" w:firstColumn="0" w:lastColumn="0" w:oddVBand="0" w:evenVBand="0" w:oddHBand="0" w:evenHBand="0" w:firstRowFirstColumn="0" w:firstRowLastColumn="0" w:lastRowFirstColumn="0" w:lastRowLastColumn="0"/>
+        </w:trPr>
+        <w:tc>
+          <w:tcPr>
+            <w:cnfStyle w:val="001000000000" w:firstRow="0" w:lastRow="0" w:firstColumn="1" w:lastColumn="0" w:oddVBand="0" w:evenVBand="0" w:oddHBand="0" w:evenHBand="0" w:firstRowFirstColumn="0" w:firstRowLastColumn="0" w:lastRowFirstColumn="0" w:lastRowLastColumn="0"/>
+            <w:tcW w:w="4508" w:type="dxa"/>
+          </w:tcPr>
+          <w:p>
+            <w:pPr>
+              <w:rPr>
+                <w:lang w:val="de-CH"/>
+              </w:rPr>
+            </w:pPr>
+            <w:r>
+              <w:rPr>
+                <w:lang w:val="de-CH"/>
+              </w:rPr>
+              <w:t>Test-01</w:t>
+            </w:r>
+          </w:p>
+        </w:tc>
+        <w:tc>
+          <w:tcPr>
+            <w:tcW w:w="4508" w:type="dxa"/>
+          </w:tcPr>
+          <w:p>
+            <w:pPr>
+              <w:cnfStyle w:val="100000000000" w:firstRow="1" w:lastRow="0" w:firstColumn="0" w:lastColumn="0" w:oddVBand="0" w:evenVBand="0" w:oddHBand="0" w:evenHBand="0" w:firstRowFirstColumn="0" w:firstRowLastColumn="0" w:lastRowFirstColumn="0" w:lastRowLastColumn="0"/>
+              <w:rPr>
+                <w:lang w:val="de-CH"/>
+              </w:rPr>
+            </w:pPr>
+            <w:r>
+              <w:rPr>
+                <w:lang w:val="de-CH"/>
+              </w:rPr>
+              <w:t>Ergebnis</w:t>
+            </w:r>
+          </w:p>
+        </w:tc>
+      </w:tr>
+      <w:tr>
+        <w:trPr>
+          <w:cnfStyle w:val="000000100000" w:firstRow="0" w:lastRow="0" w:firstColumn="0" w:lastColumn="0" w:oddVBand="0" w:evenVBand="0" w:oddHBand="1" w:evenHBand="0" w:firstRowFirstColumn="0" w:firstRowLastColumn="0" w:lastRowFirstColumn="0" w:lastRowLastColumn="0"/>
+        </w:trPr>
+        <w:tc>
+          <w:tcPr>
+            <w:cnfStyle w:val="001000000000" w:firstRow="0" w:lastRow="0" w:firstColumn="1" w:lastColumn="0" w:oddVBand="0" w:evenVBand="0" w:oddHBand="0" w:evenHBand="0" w:firstRowFirstColumn="0" w:firstRowLastColumn="0" w:lastRowFirstColumn="0" w:lastRowLastColumn="0"/>
+            <w:tcW w:w="9016" w:type="dxa"/>
+            <w:gridSpan w:val="2"/>
+          </w:tcPr>
+          <w:p>
+            <w:pPr>
+              <w:rPr>
+                <w:lang w:val="de-CH"/>
+              </w:rPr>
+            </w:pPr>
+            <w:r>
+              <w:rPr>
+                <w:lang w:val="de-CH"/>
+              </w:rPr>
+              <w:t>prüfen, ob die Auswahl der Orte</w:t>
+            </w:r>
+          </w:p>
+        </w:tc>
+      </w:tr>
+      <w:tr>
+        <w:tc>
+          <w:tcPr>
+            <w:cnfStyle w:val="001000000000" w:firstRow="0" w:lastRow="0" w:firstColumn="1" w:lastColumn="0" w:oddVBand="0" w:evenVBand="0" w:oddHBand="0" w:evenHBand="0" w:firstRowFirstColumn="0" w:firstRowLastColumn="0" w:lastRowFirstColumn="0" w:lastRowLastColumn="0"/>
+            <w:tcW w:w="4508" w:type="dxa"/>
+          </w:tcPr>
+          <w:p>
+            <w:pPr>
+              <w:rPr>
+                <w:lang w:val="de-CH"/>
+              </w:rPr>
+            </w:pPr>
+            <w:r>
+              <w:rPr>
+                <w:lang w:val="de-CH"/>
+              </w:rPr>
+              <w:t>Wählen Sie sowohl den Start- als auch den Endpunkt aus.</w:t>
+            </w:r>
+          </w:p>
+        </w:tc>
+        <w:tc>
+          <w:tcPr>
+            <w:tcW w:w="4508" w:type="dxa"/>
+          </w:tcPr>
+          <w:p>
+            <w:pPr>
+              <w:cnfStyle w:val="000000000000" w:firstRow="0" w:lastRow="0" w:firstColumn="0" w:lastColumn="0" w:oddVBand="0" w:evenVBand="0" w:oddHBand="0" w:evenHBand="0" w:firstRowFirstColumn="0" w:firstRowLastColumn="0" w:lastRowFirstColumn="0" w:lastRowLastColumn="0"/>
+              <w:rPr>
+                <w:lang w:val="de-CH"/>
+              </w:rPr>
+            </w:pPr>
+            <w:r>
+              <w:rPr>
+                <w:lang w:val="de-CH"/>
+              </w:rPr>
+              <w:t>die Auswahlbuttons sollten verschwinden und nur einen einzigen Button anzeigen, der die Registerkarte wieder öffnet</w:t>
+            </w:r>
+          </w:p>
+        </w:tc>
+      </w:tr>
+      <w:tr>
+        <w:trPr>
+          <w:cnfStyle w:val="000000100000" w:firstRow="0" w:lastRow="0" w:firstColumn="0" w:lastColumn="0" w:oddVBand="0" w:evenVBand="0" w:oddHBand="1" w:evenHBand="0" w:firstRowFirstColumn="0" w:firstRowLastColumn="0" w:lastRowFirstColumn="0" w:lastRowLastColumn="0"/>
+        </w:trPr>
+        <w:tc>
+          <w:tcPr>
+            <w:cnfStyle w:val="001000000000" w:firstRow="0" w:lastRow="0" w:firstColumn="1" w:lastColumn="0" w:oddVBand="0" w:evenVBand="0" w:oddHBand="0" w:evenHBand="0" w:firstRowFirstColumn="0" w:firstRowLastColumn="0" w:lastRowFirstColumn="0" w:lastRowLastColumn="0"/>
+            <w:tcW w:w="4508" w:type="dxa"/>
+          </w:tcPr>
+          <w:p>
+            <w:pPr>
+              <w:rPr>
+                <w:lang w:val="de-CH"/>
+              </w:rPr>
+            </w:pPr>
+            <w:proofErr w:type="spellStart"/>
+            <w:r>
+              <w:rPr>
+                <w:lang w:val="de-CH"/>
+              </w:rPr>
+              <w:t>Wass</w:t>
+            </w:r>
+            <w:proofErr w:type="spellEnd"/>
+            <w:r>
+              <w:rPr>
+                <w:lang w:val="de-CH"/>
+              </w:rPr>
+              <w:t xml:space="preserve"> hat passiert</w:t>
+            </w:r>
+          </w:p>
+        </w:tc>
+        <w:tc>
+          <w:tcPr>
+            <w:tcW w:w="4508" w:type="dxa"/>
+          </w:tcPr>
+          <w:p>
+            <w:pPr>
+              <w:cnfStyle w:val="000000100000" w:firstRow="0" w:lastRow="0" w:firstColumn="0" w:lastColumn="0" w:oddVBand="0" w:evenVBand="0" w:oddHBand="1" w:evenHBand="0" w:firstRowFirstColumn="0" w:firstRowLastColumn="0" w:lastRowFirstColumn="0" w:lastRowLastColumn="0"/>
+              <w:rPr>
+                <w:lang w:val="de-CH"/>
+              </w:rPr>
+            </w:pPr>
+            <w:r>
+              <w:rPr>
+                <w:lang w:val="de-CH"/>
+              </w:rPr>
+              <w:t>genau wie beschrieben</w:t>
+            </w:r>
+          </w:p>
+        </w:tc>
+      </w:tr>
+    </w:tbl>
+    <w:p>
+      <w:pPr>
+        <w:rPr>
+          <w:lang w:val="de-CH"/>
+        </w:rPr>
+      </w:pPr>
+    </w:p>
+    <w:tbl>
+      <w:tblPr>
+        <w:tblStyle w:val="GridTable5Dark-Accent5"/>
+        <w:tblW w:w="0" w:type="auto"/>
+        <w:tblLook w:val="04A0" w:firstRow="1" w:lastRow="0" w:firstColumn="1" w:lastColumn="0" w:noHBand="0" w:noVBand="1"/>
+      </w:tblPr>
+      <w:tblGrid>
+        <w:gridCol w:w="4508"/>
+        <w:gridCol w:w="4508"/>
+      </w:tblGrid>
+      <w:tr>
+        <w:trPr>
+          <w:cnfStyle w:val="100000000000" w:firstRow="1" w:lastRow="0" w:firstColumn="0" w:lastColumn="0" w:oddVBand="0" w:evenVBand="0" w:oddHBand="0" w:evenHBand="0" w:firstRowFirstColumn="0" w:firstRowLastColumn="0" w:lastRowFirstColumn="0" w:lastRowLastColumn="0"/>
+        </w:trPr>
+        <w:tc>
+          <w:tcPr>
+            <w:cnfStyle w:val="001000000000" w:firstRow="0" w:lastRow="0" w:firstColumn="1" w:lastColumn="0" w:oddVBand="0" w:evenVBand="0" w:oddHBand="0" w:evenHBand="0" w:firstRowFirstColumn="0" w:firstRowLastColumn="0" w:lastRowFirstColumn="0" w:lastRowLastColumn="0"/>
+            <w:tcW w:w="4508" w:type="dxa"/>
+          </w:tcPr>
+          <w:p>
+            <w:pPr>
+              <w:rPr>
+                <w:lang w:val="de-CH"/>
+              </w:rPr>
+            </w:pPr>
+            <w:r>
+              <w:rPr>
+                <w:lang w:val="de-CH"/>
+              </w:rPr>
+              <w:t>Test-0</w:t>
+            </w:r>
+            <w:r>
+              <w:rPr>
+                <w:lang w:val="de-CH"/>
+              </w:rPr>
+              <w:t>2</w:t>
+            </w:r>
+          </w:p>
+        </w:tc>
+        <w:tc>
+          <w:tcPr>
+            <w:tcW w:w="4508" w:type="dxa"/>
+          </w:tcPr>
+          <w:p>
+            <w:pPr>
+              <w:cnfStyle w:val="100000000000" w:firstRow="1" w:lastRow="0" w:firstColumn="0" w:lastColumn="0" w:oddVBand="0" w:evenVBand="0" w:oddHBand="0" w:evenHBand="0" w:firstRowFirstColumn="0" w:firstRowLastColumn="0" w:lastRowFirstColumn="0" w:lastRowLastColumn="0"/>
+              <w:rPr>
+                <w:lang w:val="de-CH"/>
+              </w:rPr>
+            </w:pPr>
+            <w:r>
+              <w:rPr>
+                <w:lang w:val="de-CH"/>
+              </w:rPr>
+              <w:t>Ergebnis</w:t>
+            </w:r>
+          </w:p>
+        </w:tc>
+      </w:tr>
+      <w:tr>
+        <w:trPr>
+          <w:cnfStyle w:val="000000100000" w:firstRow="0" w:lastRow="0" w:firstColumn="0" w:lastColumn="0" w:oddVBand="0" w:evenVBand="0" w:oddHBand="1" w:evenHBand="0" w:firstRowFirstColumn="0" w:firstRowLastColumn="0" w:lastRowFirstColumn="0" w:lastRowLastColumn="0"/>
+        </w:trPr>
+        <w:tc>
+          <w:tcPr>
+            <w:cnfStyle w:val="001000000000" w:firstRow="0" w:lastRow="0" w:firstColumn="1" w:lastColumn="0" w:oddVBand="0" w:evenVBand="0" w:oddHBand="0" w:evenHBand="0" w:firstRowFirstColumn="0" w:firstRowLastColumn="0" w:lastRowFirstColumn="0" w:lastRowLastColumn="0"/>
+            <w:tcW w:w="9016" w:type="dxa"/>
+            <w:gridSpan w:val="2"/>
+          </w:tcPr>
+          <w:p>
+            <w:pPr>
+              <w:rPr>
+                <w:lang w:val="de-CH"/>
+              </w:rPr>
+            </w:pPr>
+            <w:r>
+              <w:rPr>
+                <w:lang w:val="de-CH"/>
+              </w:rPr>
+              <w:t xml:space="preserve">prüfen, ob </w:t>
+            </w:r>
+            <w:r>
+              <w:rPr>
+                <w:lang w:val="de-CH"/>
+              </w:rPr>
+              <w:t xml:space="preserve">ich bekommt ein Ticket wenn ich kaufen eine </w:t>
+            </w:r>
+          </w:p>
+        </w:tc>
+      </w:tr>
+      <w:tr>
+        <w:tc>
+          <w:tcPr>
+            <w:cnfStyle w:val="001000000000" w:firstRow="0" w:lastRow="0" w:firstColumn="1" w:lastColumn="0" w:oddVBand="0" w:evenVBand="0" w:oddHBand="0" w:evenHBand="0" w:firstRowFirstColumn="0" w:firstRowLastColumn="0" w:lastRowFirstColumn="0" w:lastRowLastColumn="0"/>
+            <w:tcW w:w="4508" w:type="dxa"/>
+          </w:tcPr>
+          <w:p>
+            <w:pPr>
+              <w:rPr>
+                <w:lang w:val="de-CH"/>
+              </w:rPr>
+            </w:pPr>
+            <w:r>
+              <w:rPr>
+                <w:lang w:val="de-CH"/>
+              </w:rPr>
+              <w:t xml:space="preserve">Haben den </w:t>
+            </w:r>
+            <w:proofErr w:type="spellStart"/>
+            <w:r>
+              <w:rPr>
+                <w:lang w:val="de-CH"/>
+              </w:rPr>
+              <w:t>konsole</w:t>
+            </w:r>
+            <w:proofErr w:type="spellEnd"/>
+            <w:r>
+              <w:rPr>
+                <w:lang w:val="de-CH"/>
+              </w:rPr>
+              <w:t xml:space="preserve"> offen wenn </w:t>
+            </w:r>
+            <w:proofErr w:type="spellStart"/>
+            <w:r>
+              <w:rPr>
+                <w:lang w:val="de-CH"/>
+              </w:rPr>
+              <w:t>mann</w:t>
+            </w:r>
+            <w:proofErr w:type="spellEnd"/>
+            <w:r>
+              <w:rPr>
+                <w:lang w:val="de-CH"/>
+              </w:rPr>
+              <w:t xml:space="preserve"> auf dem </w:t>
+            </w:r>
+            <w:proofErr w:type="spellStart"/>
+            <w:r>
+              <w:rPr>
+                <w:lang w:val="de-CH"/>
+              </w:rPr>
+              <w:t>button</w:t>
+            </w:r>
+            <w:proofErr w:type="spellEnd"/>
+            <w:r>
+              <w:rPr>
+                <w:lang w:val="de-CH"/>
+              </w:rPr>
+              <w:t xml:space="preserve"> </w:t>
+            </w:r>
+            <w:proofErr w:type="spellStart"/>
+            <w:r>
+              <w:rPr>
+                <w:lang w:val="de-CH"/>
+              </w:rPr>
+              <w:t>klicht</w:t>
+            </w:r>
+            <w:proofErr w:type="spellEnd"/>
+            <w:r>
+              <w:rPr>
+                <w:lang w:val="de-CH"/>
+              </w:rPr>
+              <w:t xml:space="preserve"> </w:t>
+            </w:r>
+            <w:proofErr w:type="spellStart"/>
+            <w:r>
+              <w:rPr>
+                <w:lang w:val="de-CH"/>
+              </w:rPr>
+              <w:t>bezalhen</w:t>
+            </w:r>
+            <w:proofErr w:type="spellEnd"/>
+          </w:p>
+        </w:tc>
+        <w:tc>
+          <w:tcPr>
+            <w:tcW w:w="4508" w:type="dxa"/>
+          </w:tcPr>
+          <w:p>
+            <w:pPr>
+              <w:cnfStyle w:val="000000000000" w:firstRow="0" w:lastRow="0" w:firstColumn="0" w:lastColumn="0" w:oddVBand="0" w:evenVBand="0" w:oddHBand="0" w:evenHBand="0" w:firstRowFirstColumn="0" w:firstRowLastColumn="0" w:lastRowFirstColumn="0" w:lastRowLastColumn="0"/>
+              <w:rPr>
+                <w:lang w:val="de-CH"/>
+              </w:rPr>
+            </w:pPr>
+            <w:r>
+              <w:rPr>
+                <w:lang w:val="de-CH"/>
+              </w:rPr>
+              <w:t xml:space="preserve">Mann kann ein ticket sehen in die </w:t>
+            </w:r>
+            <w:proofErr w:type="spellStart"/>
+            <w:r>
+              <w:rPr>
+                <w:lang w:val="de-CH"/>
+              </w:rPr>
+              <w:t>console</w:t>
+            </w:r>
+            <w:proofErr w:type="spellEnd"/>
+            <w:r>
+              <w:rPr>
+                <w:lang w:val="de-CH"/>
+              </w:rPr>
+              <w:t xml:space="preserve"> dass hat passiert mit console.log()</w:t>
+            </w:r>
+          </w:p>
+        </w:tc>
+      </w:tr>
+      <w:tr>
+        <w:trPr>
+          <w:cnfStyle w:val="000000100000" w:firstRow="0" w:lastRow="0" w:firstColumn="0" w:lastColumn="0" w:oddVBand="0" w:evenVBand="0" w:oddHBand="1" w:evenHBand="0" w:firstRowFirstColumn="0" w:firstRowLastColumn="0" w:lastRowFirstColumn="0" w:lastRowLastColumn="0"/>
+        </w:trPr>
+        <w:tc>
+          <w:tcPr>
+            <w:cnfStyle w:val="001000000000" w:firstRow="0" w:lastRow="0" w:firstColumn="1" w:lastColumn="0" w:oddVBand="0" w:evenVBand="0" w:oddHBand="0" w:evenHBand="0" w:firstRowFirstColumn="0" w:firstRowLastColumn="0" w:lastRowFirstColumn="0" w:lastRowLastColumn="0"/>
+            <w:tcW w:w="4508" w:type="dxa"/>
+          </w:tcPr>
+          <w:p>
+            <w:pPr>
+              <w:rPr>
+                <w:lang w:val="de-CH"/>
+              </w:rPr>
+            </w:pPr>
+            <w:proofErr w:type="spellStart"/>
+            <w:r>
+              <w:rPr>
+                <w:lang w:val="de-CH"/>
+              </w:rPr>
+              <w:t>Wass</w:t>
+            </w:r>
+            <w:proofErr w:type="spellEnd"/>
+            <w:r>
+              <w:rPr>
+                <w:lang w:val="de-CH"/>
+              </w:rPr>
+              <w:t xml:space="preserve"> hat passiert</w:t>
+            </w:r>
+          </w:p>
+        </w:tc>
+        <w:tc>
+          <w:tcPr>
+            <w:tcW w:w="4508" w:type="dxa"/>
+          </w:tcPr>
+          <w:p>
+            <w:pPr>
+              <w:cnfStyle w:val="000000100000" w:firstRow="0" w:lastRow="0" w:firstColumn="0" w:lastColumn="0" w:oddVBand="0" w:evenVBand="0" w:oddHBand="1" w:evenHBand="0" w:firstRowFirstColumn="0" w:firstRowLastColumn="0" w:lastRowFirstColumn="0" w:lastRowLastColumn="0"/>
+              <w:rPr>
+                <w:lang w:val="de-CH"/>
+              </w:rPr>
+            </w:pPr>
+            <w:r>
+              <w:rPr>
+                <w:lang w:val="de-CH"/>
+              </w:rPr>
+              <w:t>genau wie beschrieben</w:t>
+            </w:r>
+          </w:p>
+        </w:tc>
+      </w:tr>
+    </w:tbl>
+    <w:p>
+      <w:pPr>
+        <w:rPr>
+          <w:lang w:val="de-CH"/>
+        </w:rPr>
+      </w:pPr>
+    </w:p>
+    <w:tbl>
+      <w:tblPr>
+        <w:tblStyle w:val="GridTable5Dark-Accent5"/>
+        <w:tblW w:w="0" w:type="auto"/>
+        <w:tblLook w:val="04A0" w:firstRow="1" w:lastRow="0" w:firstColumn="1" w:lastColumn="0" w:noHBand="0" w:noVBand="1"/>
+      </w:tblPr>
+      <w:tblGrid>
+        <w:gridCol w:w="4508"/>
+        <w:gridCol w:w="4508"/>
+      </w:tblGrid>
+      <w:tr>
+        <w:trPr>
+          <w:cnfStyle w:val="100000000000" w:firstRow="1" w:lastRow="0" w:firstColumn="0" w:lastColumn="0" w:oddVBand="0" w:evenVBand="0" w:oddHBand="0" w:evenHBand="0" w:firstRowFirstColumn="0" w:firstRowLastColumn="0" w:lastRowFirstColumn="0" w:lastRowLastColumn="0"/>
+        </w:trPr>
+        <w:tc>
+          <w:tcPr>
+            <w:cnfStyle w:val="001000000000" w:firstRow="0" w:lastRow="0" w:firstColumn="1" w:lastColumn="0" w:oddVBand="0" w:evenVBand="0" w:oddHBand="0" w:evenHBand="0" w:firstRowFirstColumn="0" w:firstRowLastColumn="0" w:lastRowFirstColumn="0" w:lastRowLastColumn="0"/>
+            <w:tcW w:w="4508" w:type="dxa"/>
+          </w:tcPr>
+          <w:p>
+            <w:pPr>
+              <w:rPr>
+                <w:lang w:val="de-CH"/>
+              </w:rPr>
+            </w:pPr>
+            <w:r>
+              <w:rPr>
+                <w:lang w:val="de-CH"/>
+              </w:rPr>
+              <w:lastRenderedPageBreak/>
+              <w:t>Test-0</w:t>
+            </w:r>
+            <w:r>
+              <w:rPr>
+                <w:lang w:val="de-CH"/>
+              </w:rPr>
+              <w:t>3</w:t>
+            </w:r>
+          </w:p>
+        </w:tc>
+        <w:tc>
+          <w:tcPr>
+            <w:tcW w:w="4508" w:type="dxa"/>
+          </w:tcPr>
+          <w:p>
+            <w:pPr>
+              <w:cnfStyle w:val="100000000000" w:firstRow="1" w:lastRow="0" w:firstColumn="0" w:lastColumn="0" w:oddVBand="0" w:evenVBand="0" w:oddHBand="0" w:evenHBand="0" w:firstRowFirstColumn="0" w:firstRowLastColumn="0" w:lastRowFirstColumn="0" w:lastRowLastColumn="0"/>
+              <w:rPr>
+                <w:lang w:val="de-CH"/>
+              </w:rPr>
+            </w:pPr>
+            <w:r>
+              <w:rPr>
+                <w:lang w:val="de-CH"/>
+              </w:rPr>
+              <w:t>Ergebnis</w:t>
+            </w:r>
+          </w:p>
+        </w:tc>
+      </w:tr>
+      <w:tr>
+        <w:trPr>
+          <w:cnfStyle w:val="000000100000" w:firstRow="0" w:lastRow="0" w:firstColumn="0" w:lastColumn="0" w:oddVBand="0" w:evenVBand="0" w:oddHBand="1" w:evenHBand="0" w:firstRowFirstColumn="0" w:firstRowLastColumn="0" w:lastRowFirstColumn="0" w:lastRowLastColumn="0"/>
+        </w:trPr>
+        <w:tc>
+          <w:tcPr>
+            <w:cnfStyle w:val="001000000000" w:firstRow="0" w:lastRow="0" w:firstColumn="1" w:lastColumn="0" w:oddVBand="0" w:evenVBand="0" w:oddHBand="0" w:evenHBand="0" w:firstRowFirstColumn="0" w:firstRowLastColumn="0" w:lastRowFirstColumn="0" w:lastRowLastColumn="0"/>
+            <w:tcW w:w="9016" w:type="dxa"/>
+            <w:gridSpan w:val="2"/>
+          </w:tcPr>
+          <w:p>
+            <w:pPr>
+              <w:rPr>
+                <w:lang w:val="de-CH"/>
+              </w:rPr>
+            </w:pPr>
+            <w:r>
+              <w:rPr>
+                <w:lang w:val="de-CH"/>
+              </w:rPr>
+              <w:t xml:space="preserve">Testen ob die halt </w:t>
+            </w:r>
+            <w:proofErr w:type="spellStart"/>
+            <w:r>
+              <w:rPr>
+                <w:lang w:val="de-CH"/>
+              </w:rPr>
+              <w:t>button</w:t>
+            </w:r>
+            <w:proofErr w:type="spellEnd"/>
+            <w:r>
+              <w:rPr>
+                <w:lang w:val="de-CH"/>
+              </w:rPr>
+              <w:t xml:space="preserve"> funktioniert</w:t>
+            </w:r>
+          </w:p>
+        </w:tc>
+      </w:tr>
+      <w:tr>
+        <w:tc>
+          <w:tcPr>
+            <w:cnfStyle w:val="001000000000" w:firstRow="0" w:lastRow="0" w:firstColumn="1" w:lastColumn="0" w:oddVBand="0" w:evenVBand="0" w:oddHBand="0" w:evenHBand="0" w:firstRowFirstColumn="0" w:firstRowLastColumn="0" w:lastRowFirstColumn="0" w:lastRowLastColumn="0"/>
+            <w:tcW w:w="4508" w:type="dxa"/>
+          </w:tcPr>
+          <w:p>
+            <w:pPr>
+              <w:rPr>
+                <w:lang w:val="de-CH"/>
+              </w:rPr>
+            </w:pPr>
+            <w:r>
+              <w:rPr>
+                <w:lang w:val="de-CH"/>
+              </w:rPr>
+              <w:t xml:space="preserve">Drucken ein Halt in die unter links </w:t>
+            </w:r>
+            <w:proofErr w:type="spellStart"/>
+            <w:r>
+              <w:rPr>
+                <w:lang w:val="de-CH"/>
+              </w:rPr>
+              <w:t>eche</w:t>
+            </w:r>
+            <w:proofErr w:type="spellEnd"/>
+            <w:r>
+              <w:rPr>
+                <w:lang w:val="de-CH"/>
+              </w:rPr>
+              <w:t xml:space="preserve"> </w:t>
+            </w:r>
+          </w:p>
+        </w:tc>
+        <w:tc>
+          <w:tcPr>
+            <w:tcW w:w="4508" w:type="dxa"/>
+          </w:tcPr>
+          <w:p>
+            <w:pPr>
+              <w:cnfStyle w:val="000000000000" w:firstRow="0" w:lastRow="0" w:firstColumn="0" w:lastColumn="0" w:oddVBand="0" w:evenVBand="0" w:oddHBand="0" w:evenHBand="0" w:firstRowFirstColumn="0" w:firstRowLastColumn="0" w:lastRowFirstColumn="0" w:lastRowLastColumn="0"/>
+              <w:rPr>
+                <w:lang w:val="de-CH"/>
+              </w:rPr>
+            </w:pPr>
+            <w:proofErr w:type="spellStart"/>
+            <w:r>
+              <w:rPr>
+                <w:lang w:val="de-CH"/>
+              </w:rPr>
+              <w:t>Mann</w:t>
+            </w:r>
+            <w:proofErr w:type="spellEnd"/>
+            <w:r>
+              <w:rPr>
+                <w:lang w:val="de-CH"/>
+              </w:rPr>
+              <w:t xml:space="preserve"> sollte zurück zu die erste </w:t>
+            </w:r>
+            <w:proofErr w:type="spellStart"/>
+            <w:r>
+              <w:rPr>
+                <w:lang w:val="de-CH"/>
+              </w:rPr>
+              <w:t>seite</w:t>
+            </w:r>
+            <w:proofErr w:type="spellEnd"/>
+            <w:r>
+              <w:rPr>
+                <w:lang w:val="de-CH"/>
+              </w:rPr>
+              <w:t xml:space="preserve"> gehen und alle von dein </w:t>
+            </w:r>
+            <w:proofErr w:type="spellStart"/>
+            <w:r>
+              <w:rPr>
+                <w:lang w:val="de-CH"/>
+              </w:rPr>
+              <w:t>datei</w:t>
+            </w:r>
+            <w:proofErr w:type="spellEnd"/>
+            <w:r>
+              <w:rPr>
+                <w:lang w:val="de-CH"/>
+              </w:rPr>
+              <w:t xml:space="preserve"> gelöscht </w:t>
+            </w:r>
+          </w:p>
+        </w:tc>
+      </w:tr>
+      <w:tr>
+        <w:trPr>
+          <w:cnfStyle w:val="000000100000" w:firstRow="0" w:lastRow="0" w:firstColumn="0" w:lastColumn="0" w:oddVBand="0" w:evenVBand="0" w:oddHBand="1" w:evenHBand="0" w:firstRowFirstColumn="0" w:firstRowLastColumn="0" w:lastRowFirstColumn="0" w:lastRowLastColumn="0"/>
+        </w:trPr>
+        <w:tc>
+          <w:tcPr>
+            <w:cnfStyle w:val="001000000000" w:firstRow="0" w:lastRow="0" w:firstColumn="1" w:lastColumn="0" w:oddVBand="0" w:evenVBand="0" w:oddHBand="0" w:evenHBand="0" w:firstRowFirstColumn="0" w:firstRowLastColumn="0" w:lastRowFirstColumn="0" w:lastRowLastColumn="0"/>
+            <w:tcW w:w="4508" w:type="dxa"/>
+          </w:tcPr>
+          <w:p>
+            <w:pPr>
+              <w:rPr>
+                <w:lang w:val="de-CH"/>
+              </w:rPr>
+            </w:pPr>
+            <w:proofErr w:type="spellStart"/>
+            <w:r>
+              <w:rPr>
+                <w:lang w:val="de-CH"/>
+              </w:rPr>
+              <w:t>Wass</w:t>
+            </w:r>
+            <w:proofErr w:type="spellEnd"/>
+            <w:r>
+              <w:rPr>
+                <w:lang w:val="de-CH"/>
+              </w:rPr>
+              <w:t xml:space="preserve"> hat passiert</w:t>
+            </w:r>
+          </w:p>
+        </w:tc>
+        <w:tc>
+          <w:tcPr>
+            <w:tcW w:w="4508" w:type="dxa"/>
+          </w:tcPr>
+          <w:p>
+            <w:pPr>
+              <w:cnfStyle w:val="000000100000" w:firstRow="0" w:lastRow="0" w:firstColumn="0" w:lastColumn="0" w:oddVBand="0" w:evenVBand="0" w:oddHBand="1" w:evenHBand="0" w:firstRowFirstColumn="0" w:firstRowLastColumn="0" w:lastRowFirstColumn="0" w:lastRowLastColumn="0"/>
+              <w:rPr>
+                <w:lang w:val="de-CH"/>
+              </w:rPr>
+            </w:pPr>
+            <w:r>
+              <w:rPr>
+                <w:lang w:val="de-CH"/>
+              </w:rPr>
+              <w:t>genau wie beschrieben</w:t>
+            </w:r>
+          </w:p>
+        </w:tc>
+      </w:tr>
+    </w:tbl>
+    <w:p>
+      <w:pPr>
+        <w:rPr>
+          <w:lang w:val="de-CH"/>
+        </w:rPr>
+      </w:pPr>
     </w:p>
     <w:p>
       <w:pPr>
@@ -5218,12 +5937,12 @@
           <w:lang w:val="de-CH"/>
         </w:rPr>
       </w:pPr>
-      <w:bookmarkStart w:id="12" w:name="_Toc122110616"/>
-      <w:r>
-        <w:rPr>
-          <w:lang w:val="de-CH"/>
-        </w:rPr>
-        <w:t xml:space="preserve">Funktionales </w:t>
+      <w:bookmarkStart w:id="11" w:name="_Toc122184075"/>
+      <w:r>
+        <w:rPr>
+          <w:lang w:val="de-CH"/>
+        </w:rPr>
+        <w:t>Usability-</w:t>
       </w:r>
       <w:proofErr w:type="spellStart"/>
       <w:r>
@@ -5232,42 +5951,1095 @@
         </w:rPr>
         <w:t>Testing</w:t>
       </w:r>
-      <w:bookmarkEnd w:id="12"/>
+      <w:bookmarkEnd w:id="11"/>
       <w:proofErr w:type="spellEnd"/>
-      <w:r>
-        <w:rPr>
-          <w:lang w:val="de-CH"/>
-        </w:rPr>
-        <w:t xml:space="preserve"> </w:t>
-      </w:r>
+    </w:p>
+    <w:tbl>
+      <w:tblPr>
+        <w:tblStyle w:val="GridTable4-Accent1"/>
+        <w:tblW w:w="0" w:type="auto"/>
+        <w:tblLook w:val="04A0" w:firstRow="1" w:lastRow="0" w:firstColumn="1" w:lastColumn="0" w:noHBand="0" w:noVBand="1"/>
+      </w:tblPr>
+      <w:tblGrid>
+        <w:gridCol w:w="4508"/>
+        <w:gridCol w:w="4508"/>
+      </w:tblGrid>
+      <w:tr>
+        <w:trPr>
+          <w:cnfStyle w:val="100000000000" w:firstRow="1" w:lastRow="0" w:firstColumn="0" w:lastColumn="0" w:oddVBand="0" w:evenVBand="0" w:oddHBand="0" w:evenHBand="0" w:firstRowFirstColumn="0" w:firstRowLastColumn="0" w:lastRowFirstColumn="0" w:lastRowLastColumn="0"/>
+        </w:trPr>
+        <w:tc>
+          <w:tcPr>
+            <w:cnfStyle w:val="001000000000" w:firstRow="0" w:lastRow="0" w:firstColumn="1" w:lastColumn="0" w:oddVBand="0" w:evenVBand="0" w:oddHBand="0" w:evenHBand="0" w:firstRowFirstColumn="0" w:firstRowLastColumn="0" w:lastRowFirstColumn="0" w:lastRowLastColumn="0"/>
+            <w:tcW w:w="4508" w:type="dxa"/>
+          </w:tcPr>
+          <w:p>
+            <w:pPr>
+              <w:rPr>
+                <w:lang w:val="de-CH"/>
+              </w:rPr>
+            </w:pPr>
+            <w:r>
+              <w:rPr>
+                <w:lang w:val="de-CH"/>
+              </w:rPr>
+              <w:t>Usability-Test</w:t>
+            </w:r>
+          </w:p>
+        </w:tc>
+        <w:tc>
+          <w:tcPr>
+            <w:tcW w:w="4508" w:type="dxa"/>
+          </w:tcPr>
+          <w:p>
+            <w:pPr>
+              <w:cnfStyle w:val="100000000000" w:firstRow="1" w:lastRow="0" w:firstColumn="0" w:lastColumn="0" w:oddVBand="0" w:evenVBand="0" w:oddHBand="0" w:evenHBand="0" w:firstRowFirstColumn="0" w:firstRowLastColumn="0" w:lastRowFirstColumn="0" w:lastRowLastColumn="0"/>
+              <w:rPr>
+                <w:lang w:val="de-CH"/>
+              </w:rPr>
+            </w:pPr>
+            <w:r>
+              <w:rPr>
+                <w:lang w:val="de-CH"/>
+              </w:rPr>
+              <w:t>bestanden oder nicht bestanden</w:t>
+            </w:r>
+          </w:p>
+        </w:tc>
+      </w:tr>
+      <w:tr>
+        <w:trPr>
+          <w:cnfStyle w:val="000000100000" w:firstRow="0" w:lastRow="0" w:firstColumn="0" w:lastColumn="0" w:oddVBand="0" w:evenVBand="0" w:oddHBand="1" w:evenHBand="0" w:firstRowFirstColumn="0" w:firstRowLastColumn="0" w:lastRowFirstColumn="0" w:lastRowLastColumn="0"/>
+        </w:trPr>
+        <w:tc>
+          <w:tcPr>
+            <w:cnfStyle w:val="001000000000" w:firstRow="0" w:lastRow="0" w:firstColumn="1" w:lastColumn="0" w:oddVBand="0" w:evenVBand="0" w:oddHBand="0" w:evenHBand="0" w:firstRowFirstColumn="0" w:firstRowLastColumn="0" w:lastRowFirstColumn="0" w:lastRowLastColumn="0"/>
+            <w:tcW w:w="4508" w:type="dxa"/>
+          </w:tcPr>
+          <w:tbl>
+            <w:tblPr>
+              <w:tblW w:w="0" w:type="auto"/>
+              <w:tblCellSpacing w:w="15" w:type="dxa"/>
+              <w:tblCellMar>
+                <w:top w:w="15" w:type="dxa"/>
+                <w:left w:w="15" w:type="dxa"/>
+                <w:bottom w:w="15" w:type="dxa"/>
+                <w:right w:w="15" w:type="dxa"/>
+              </w:tblCellMar>
+              <w:tblLook w:val="04A0" w:firstRow="1" w:lastRow="0" w:firstColumn="1" w:lastColumn="0" w:noHBand="0" w:noVBand="1"/>
+            </w:tblPr>
+            <w:tblGrid>
+              <w:gridCol w:w="4211"/>
+              <w:gridCol w:w="81"/>
+            </w:tblGrid>
+            <w:tr>
+              <w:trPr>
+                <w:tblCellSpacing w:w="15" w:type="dxa"/>
+              </w:trPr>
+              <w:tc>
+                <w:tcPr>
+                  <w:tcW w:w="0" w:type="auto"/>
+                  <w:vAlign w:val="center"/>
+                  <w:hideMark/>
+                </w:tcPr>
+                <w:p>
+                  <w:pPr>
+                    <w:spacing w:after="0" w:line="240" w:lineRule="auto"/>
+                    <w:rPr>
+                      <w:rFonts w:ascii="Times New Roman" w:eastAsia="Times New Roman" w:hAnsi="Times New Roman" w:cs="Times New Roman"/>
+                      <w:sz w:val="24"/>
+                      <w:szCs w:val="24"/>
+                      <w:lang w:val="en-CH" w:eastAsia="en-CH"/>
+                    </w:rPr>
+                  </w:pPr>
+                  <w:proofErr w:type="spellStart"/>
+                  <w:r>
+                    <w:rPr>
+                      <w:rFonts w:ascii="Times New Roman" w:eastAsia="Times New Roman" w:hAnsi="Times New Roman" w:cs="Times New Roman"/>
+                      <w:sz w:val="24"/>
+                      <w:szCs w:val="24"/>
+                      <w:lang w:val="en-CH" w:eastAsia="en-CH"/>
+                    </w:rPr>
+                    <w:t>Überprüfen</w:t>
+                  </w:r>
+                  <w:proofErr w:type="spellEnd"/>
+                  <w:r>
+                    <w:rPr>
+                      <w:rFonts w:ascii="Times New Roman" w:eastAsia="Times New Roman" w:hAnsi="Times New Roman" w:cs="Times New Roman"/>
+                      <w:sz w:val="24"/>
+                      <w:szCs w:val="24"/>
+                      <w:lang w:val="en-CH" w:eastAsia="en-CH"/>
+                    </w:rPr>
+                    <w:t xml:space="preserve">, </w:t>
+                  </w:r>
+                  <w:proofErr w:type="spellStart"/>
+                  <w:r>
+                    <w:rPr>
+                      <w:rFonts w:ascii="Times New Roman" w:eastAsia="Times New Roman" w:hAnsi="Times New Roman" w:cs="Times New Roman"/>
+                      <w:sz w:val="24"/>
+                      <w:szCs w:val="24"/>
+                      <w:lang w:val="en-CH" w:eastAsia="en-CH"/>
+                    </w:rPr>
+                    <w:t>ob</w:t>
+                  </w:r>
+                  <w:proofErr w:type="spellEnd"/>
+                  <w:r>
+                    <w:rPr>
+                      <w:rFonts w:ascii="Times New Roman" w:eastAsia="Times New Roman" w:hAnsi="Times New Roman" w:cs="Times New Roman"/>
+                      <w:sz w:val="24"/>
+                      <w:szCs w:val="24"/>
+                      <w:lang w:val="en-CH" w:eastAsia="en-CH"/>
+                    </w:rPr>
+                    <w:t xml:space="preserve"> die Tickets </w:t>
+                  </w:r>
+                  <w:proofErr w:type="spellStart"/>
+                  <w:r>
+                    <w:rPr>
+                      <w:rFonts w:ascii="Times New Roman" w:eastAsia="Times New Roman" w:hAnsi="Times New Roman" w:cs="Times New Roman"/>
+                      <w:sz w:val="24"/>
+                      <w:szCs w:val="24"/>
+                      <w:lang w:val="en-CH" w:eastAsia="en-CH"/>
+                    </w:rPr>
+                    <w:t>erfolgreich</w:t>
+                  </w:r>
+                  <w:proofErr w:type="spellEnd"/>
+                  <w:r>
+                    <w:rPr>
+                      <w:rFonts w:ascii="Times New Roman" w:eastAsia="Times New Roman" w:hAnsi="Times New Roman" w:cs="Times New Roman"/>
+                      <w:sz w:val="24"/>
+                      <w:szCs w:val="24"/>
+                      <w:lang w:val="en-CH" w:eastAsia="en-CH"/>
+                    </w:rPr>
+                    <w:t xml:space="preserve"> </w:t>
+                  </w:r>
+                  <w:proofErr w:type="spellStart"/>
+                  <w:r>
+                    <w:rPr>
+                      <w:rFonts w:ascii="Times New Roman" w:eastAsia="Times New Roman" w:hAnsi="Times New Roman" w:cs="Times New Roman"/>
+                      <w:sz w:val="24"/>
+                      <w:szCs w:val="24"/>
+                      <w:lang w:val="en-CH" w:eastAsia="en-CH"/>
+                    </w:rPr>
+                    <w:t>über</w:t>
+                  </w:r>
+                  <w:proofErr w:type="spellEnd"/>
+                  <w:r>
+                    <w:rPr>
+                      <w:rFonts w:ascii="Times New Roman" w:eastAsia="Times New Roman" w:hAnsi="Times New Roman" w:cs="Times New Roman"/>
+                      <w:sz w:val="24"/>
+                      <w:szCs w:val="24"/>
+                      <w:lang w:val="en-CH" w:eastAsia="en-CH"/>
+                    </w:rPr>
+                    <w:t xml:space="preserve"> die Website </w:t>
+                  </w:r>
+                  <w:proofErr w:type="spellStart"/>
+                  <w:r>
+                    <w:rPr>
+                      <w:rFonts w:ascii="Times New Roman" w:eastAsia="Times New Roman" w:hAnsi="Times New Roman" w:cs="Times New Roman"/>
+                      <w:sz w:val="24"/>
+                      <w:szCs w:val="24"/>
+                      <w:lang w:val="en-CH" w:eastAsia="en-CH"/>
+                    </w:rPr>
+                    <w:t>gekauft</w:t>
+                  </w:r>
+                  <w:proofErr w:type="spellEnd"/>
+                  <w:r>
+                    <w:rPr>
+                      <w:rFonts w:ascii="Times New Roman" w:eastAsia="Times New Roman" w:hAnsi="Times New Roman" w:cs="Times New Roman"/>
+                      <w:sz w:val="24"/>
+                      <w:szCs w:val="24"/>
+                      <w:lang w:val="en-CH" w:eastAsia="en-CH"/>
+                    </w:rPr>
+                    <w:t xml:space="preserve"> </w:t>
+                  </w:r>
+                  <w:proofErr w:type="spellStart"/>
+                  <w:r>
+                    <w:rPr>
+                      <w:rFonts w:ascii="Times New Roman" w:eastAsia="Times New Roman" w:hAnsi="Times New Roman" w:cs="Times New Roman"/>
+                      <w:sz w:val="24"/>
+                      <w:szCs w:val="24"/>
+                      <w:lang w:val="en-CH" w:eastAsia="en-CH"/>
+                    </w:rPr>
+                    <w:t>werden</w:t>
+                  </w:r>
+                  <w:proofErr w:type="spellEnd"/>
+                  <w:r>
+                    <w:rPr>
+                      <w:rFonts w:ascii="Times New Roman" w:eastAsia="Times New Roman" w:hAnsi="Times New Roman" w:cs="Times New Roman"/>
+                      <w:sz w:val="24"/>
+                      <w:szCs w:val="24"/>
+                      <w:lang w:val="en-CH" w:eastAsia="en-CH"/>
+                    </w:rPr>
+                    <w:t xml:space="preserve"> </w:t>
+                  </w:r>
+                  <w:proofErr w:type="spellStart"/>
+                  <w:r>
+                    <w:rPr>
+                      <w:rFonts w:ascii="Times New Roman" w:eastAsia="Times New Roman" w:hAnsi="Times New Roman" w:cs="Times New Roman"/>
+                      <w:sz w:val="24"/>
+                      <w:szCs w:val="24"/>
+                      <w:lang w:val="en-CH" w:eastAsia="en-CH"/>
+                    </w:rPr>
+                    <w:t>können</w:t>
+                  </w:r>
+                  <w:proofErr w:type="spellEnd"/>
+                  <w:r>
+                    <w:rPr>
+                      <w:rFonts w:ascii="Times New Roman" w:eastAsia="Times New Roman" w:hAnsi="Times New Roman" w:cs="Times New Roman"/>
+                      <w:sz w:val="24"/>
+                      <w:szCs w:val="24"/>
+                      <w:lang w:val="en-CH" w:eastAsia="en-CH"/>
+                    </w:rPr>
+                    <w:tab/>
+                  </w:r>
+                </w:p>
+              </w:tc>
+              <w:tc>
+                <w:tcPr>
+                  <w:tcW w:w="0" w:type="auto"/>
+                  <w:vAlign w:val="center"/>
+                  <w:hideMark/>
+                </w:tcPr>
+                <w:p>
+                  <w:pPr>
+                    <w:spacing w:after="0" w:line="240" w:lineRule="auto"/>
+                    <w:rPr>
+                      <w:rFonts w:ascii="Times New Roman" w:eastAsia="Times New Roman" w:hAnsi="Times New Roman" w:cs="Times New Roman"/>
+                      <w:sz w:val="24"/>
+                      <w:szCs w:val="24"/>
+                      <w:lang w:val="en-CH" w:eastAsia="en-CH"/>
+                    </w:rPr>
+                  </w:pPr>
+                </w:p>
+              </w:tc>
+            </w:tr>
+            <w:tr>
+              <w:trPr>
+                <w:tblCellSpacing w:w="15" w:type="dxa"/>
+              </w:trPr>
+              <w:tc>
+                <w:tcPr>
+                  <w:tcW w:w="0" w:type="auto"/>
+                  <w:vAlign w:val="center"/>
+                </w:tcPr>
+                <w:p>
+                  <w:pPr>
+                    <w:spacing w:after="0" w:line="240" w:lineRule="auto"/>
+                    <w:rPr>
+                      <w:rFonts w:ascii="Times New Roman" w:eastAsia="Times New Roman" w:hAnsi="Times New Roman" w:cs="Times New Roman"/>
+                      <w:sz w:val="24"/>
+                      <w:szCs w:val="24"/>
+                      <w:lang w:val="en-CH" w:eastAsia="en-CH"/>
+                    </w:rPr>
+                  </w:pPr>
+                </w:p>
+              </w:tc>
+              <w:tc>
+                <w:tcPr>
+                  <w:tcW w:w="0" w:type="auto"/>
+                  <w:vAlign w:val="center"/>
+                  <w:hideMark/>
+                </w:tcPr>
+                <w:p>
+                  <w:pPr>
+                    <w:spacing w:after="0" w:line="240" w:lineRule="auto"/>
+                    <w:rPr>
+                      <w:rFonts w:ascii="Times New Roman" w:eastAsia="Times New Roman" w:hAnsi="Times New Roman" w:cs="Times New Roman"/>
+                      <w:sz w:val="24"/>
+                      <w:szCs w:val="24"/>
+                      <w:lang w:val="en-CH" w:eastAsia="en-CH"/>
+                    </w:rPr>
+                  </w:pPr>
+                </w:p>
+              </w:tc>
+            </w:tr>
+          </w:tbl>
+          <w:p>
+            <w:pPr>
+              <w:rPr>
+                <w:rFonts w:ascii="Times New Roman" w:eastAsia="Times New Roman" w:hAnsi="Times New Roman" w:cs="Times New Roman"/>
+                <w:b w:val="0"/>
+                <w:bCs w:val="0"/>
+                <w:sz w:val="24"/>
+                <w:szCs w:val="24"/>
+                <w:lang w:val="en-CH" w:eastAsia="en-CH"/>
+              </w:rPr>
+            </w:pPr>
+          </w:p>
+        </w:tc>
+        <w:tc>
+          <w:tcPr>
+            <w:tcW w:w="4508" w:type="dxa"/>
+          </w:tcPr>
+          <w:p>
+            <w:pPr>
+              <w:cnfStyle w:val="000000100000" w:firstRow="0" w:lastRow="0" w:firstColumn="0" w:lastColumn="0" w:oddVBand="0" w:evenVBand="0" w:oddHBand="1" w:evenHBand="0" w:firstRowFirstColumn="0" w:firstRowLastColumn="0" w:lastRowFirstColumn="0" w:lastRowLastColumn="0"/>
+              <w:rPr>
+                <w:rFonts w:ascii="Times New Roman" w:eastAsia="Times New Roman" w:hAnsi="Times New Roman" w:cs="Times New Roman"/>
+                <w:sz w:val="24"/>
+                <w:szCs w:val="24"/>
+                <w:lang w:val="en-CH" w:eastAsia="en-CH"/>
+              </w:rPr>
+            </w:pPr>
+            <w:proofErr w:type="spellStart"/>
+            <w:r>
+              <w:rPr>
+                <w:rFonts w:ascii="Times New Roman" w:eastAsia="Times New Roman" w:hAnsi="Times New Roman" w:cs="Times New Roman"/>
+                <w:sz w:val="24"/>
+                <w:szCs w:val="24"/>
+                <w:lang w:val="en-CH" w:eastAsia="en-CH"/>
+              </w:rPr>
+              <w:t>Bestanden</w:t>
+            </w:r>
+            <w:proofErr w:type="spellEnd"/>
+            <w:r>
+              <w:rPr>
+                <w:rFonts w:ascii="Times New Roman" w:eastAsia="Times New Roman" w:hAnsi="Times New Roman" w:cs="Times New Roman"/>
+                <w:sz w:val="24"/>
+                <w:szCs w:val="24"/>
+                <w:lang w:val="en-CH" w:eastAsia="en-CH"/>
+              </w:rPr>
+              <w:t xml:space="preserve"> (</w:t>
+            </w:r>
+            <w:proofErr w:type="spellStart"/>
+            <w:r>
+              <w:rPr>
+                <w:rFonts w:ascii="Times New Roman" w:eastAsia="Times New Roman" w:hAnsi="Times New Roman" w:cs="Times New Roman"/>
+                <w:sz w:val="24"/>
+                <w:szCs w:val="24"/>
+                <w:lang w:val="en-CH" w:eastAsia="en-CH"/>
+              </w:rPr>
+              <w:t>zwei</w:t>
+            </w:r>
+            <w:proofErr w:type="spellEnd"/>
+            <w:r>
+              <w:rPr>
+                <w:rFonts w:ascii="Times New Roman" w:eastAsia="Times New Roman" w:hAnsi="Times New Roman" w:cs="Times New Roman"/>
+                <w:sz w:val="24"/>
+                <w:szCs w:val="24"/>
+                <w:lang w:val="en-CH" w:eastAsia="en-CH"/>
+              </w:rPr>
+              <w:t xml:space="preserve"> </w:t>
+            </w:r>
+            <w:proofErr w:type="spellStart"/>
+            <w:r>
+              <w:rPr>
+                <w:rFonts w:ascii="Times New Roman" w:eastAsia="Times New Roman" w:hAnsi="Times New Roman" w:cs="Times New Roman"/>
+                <w:sz w:val="24"/>
+                <w:szCs w:val="24"/>
+                <w:lang w:val="en-CH" w:eastAsia="en-CH"/>
+              </w:rPr>
+              <w:t>Eintrittskarten</w:t>
+            </w:r>
+            <w:proofErr w:type="spellEnd"/>
+            <w:r>
+              <w:rPr>
+                <w:rFonts w:ascii="Times New Roman" w:eastAsia="Times New Roman" w:hAnsi="Times New Roman" w:cs="Times New Roman"/>
+                <w:sz w:val="24"/>
+                <w:szCs w:val="24"/>
+                <w:lang w:val="en-CH" w:eastAsia="en-CH"/>
+              </w:rPr>
+              <w:t xml:space="preserve"> </w:t>
+            </w:r>
+            <w:proofErr w:type="spellStart"/>
+            <w:r>
+              <w:rPr>
+                <w:rFonts w:ascii="Times New Roman" w:eastAsia="Times New Roman" w:hAnsi="Times New Roman" w:cs="Times New Roman"/>
+                <w:sz w:val="24"/>
+                <w:szCs w:val="24"/>
+                <w:lang w:val="en-CH" w:eastAsia="en-CH"/>
+              </w:rPr>
+              <w:t>wurden</w:t>
+            </w:r>
+            <w:proofErr w:type="spellEnd"/>
+            <w:r>
+              <w:rPr>
+                <w:rFonts w:ascii="Times New Roman" w:eastAsia="Times New Roman" w:hAnsi="Times New Roman" w:cs="Times New Roman"/>
+                <w:sz w:val="24"/>
+                <w:szCs w:val="24"/>
+                <w:lang w:val="en-CH" w:eastAsia="en-CH"/>
+              </w:rPr>
+              <w:t xml:space="preserve"> </w:t>
+            </w:r>
+            <w:proofErr w:type="spellStart"/>
+            <w:r>
+              <w:rPr>
+                <w:rFonts w:ascii="Times New Roman" w:eastAsia="Times New Roman" w:hAnsi="Times New Roman" w:cs="Times New Roman"/>
+                <w:sz w:val="24"/>
+                <w:szCs w:val="24"/>
+                <w:lang w:val="en-CH" w:eastAsia="en-CH"/>
+              </w:rPr>
+              <w:t>erfolgreich</w:t>
+            </w:r>
+            <w:proofErr w:type="spellEnd"/>
+            <w:r>
+              <w:rPr>
+                <w:rFonts w:ascii="Times New Roman" w:eastAsia="Times New Roman" w:hAnsi="Times New Roman" w:cs="Times New Roman"/>
+                <w:sz w:val="24"/>
+                <w:szCs w:val="24"/>
+                <w:lang w:val="en-CH" w:eastAsia="en-CH"/>
+              </w:rPr>
+              <w:t xml:space="preserve"> </w:t>
+            </w:r>
+            <w:proofErr w:type="spellStart"/>
+            <w:r>
+              <w:rPr>
+                <w:rFonts w:ascii="Times New Roman" w:eastAsia="Times New Roman" w:hAnsi="Times New Roman" w:cs="Times New Roman"/>
+                <w:sz w:val="24"/>
+                <w:szCs w:val="24"/>
+                <w:lang w:val="en-CH" w:eastAsia="en-CH"/>
+              </w:rPr>
+              <w:t>gekauft</w:t>
+            </w:r>
+            <w:proofErr w:type="spellEnd"/>
+            <w:r>
+              <w:rPr>
+                <w:rFonts w:ascii="Times New Roman" w:eastAsia="Times New Roman" w:hAnsi="Times New Roman" w:cs="Times New Roman"/>
+                <w:sz w:val="24"/>
+                <w:szCs w:val="24"/>
+                <w:lang w:val="en-CH" w:eastAsia="en-CH"/>
+              </w:rPr>
+              <w:t>)</w:t>
+            </w:r>
+          </w:p>
+        </w:tc>
+      </w:tr>
+      <w:tr>
+        <w:tc>
+          <w:tcPr>
+            <w:cnfStyle w:val="001000000000" w:firstRow="0" w:lastRow="0" w:firstColumn="1" w:lastColumn="0" w:oddVBand="0" w:evenVBand="0" w:oddHBand="0" w:evenHBand="0" w:firstRowFirstColumn="0" w:firstRowLastColumn="0" w:lastRowFirstColumn="0" w:lastRowLastColumn="0"/>
+            <w:tcW w:w="4508" w:type="dxa"/>
+          </w:tcPr>
+          <w:p>
+            <w:pPr>
+              <w:rPr>
+                <w:rFonts w:ascii="Times New Roman" w:eastAsia="Times New Roman" w:hAnsi="Times New Roman" w:cs="Times New Roman"/>
+                <w:b w:val="0"/>
+                <w:bCs w:val="0"/>
+                <w:sz w:val="24"/>
+                <w:szCs w:val="24"/>
+                <w:lang w:val="en-CH" w:eastAsia="en-CH"/>
+              </w:rPr>
+            </w:pPr>
+            <w:proofErr w:type="spellStart"/>
+            <w:r>
+              <w:rPr>
+                <w:rFonts w:ascii="Times New Roman" w:eastAsia="Times New Roman" w:hAnsi="Times New Roman" w:cs="Times New Roman"/>
+                <w:b w:val="0"/>
+                <w:bCs w:val="0"/>
+                <w:sz w:val="24"/>
+                <w:szCs w:val="24"/>
+                <w:lang w:val="en-CH" w:eastAsia="en-CH"/>
+              </w:rPr>
+              <w:t>berprüfen</w:t>
+            </w:r>
+            <w:proofErr w:type="spellEnd"/>
+            <w:r>
+              <w:rPr>
+                <w:rFonts w:ascii="Times New Roman" w:eastAsia="Times New Roman" w:hAnsi="Times New Roman" w:cs="Times New Roman"/>
+                <w:b w:val="0"/>
+                <w:bCs w:val="0"/>
+                <w:sz w:val="24"/>
+                <w:szCs w:val="24"/>
+                <w:lang w:val="en-CH" w:eastAsia="en-CH"/>
+              </w:rPr>
+              <w:t xml:space="preserve"> Sie, </w:t>
+            </w:r>
+            <w:proofErr w:type="spellStart"/>
+            <w:r>
+              <w:rPr>
+                <w:rFonts w:ascii="Times New Roman" w:eastAsia="Times New Roman" w:hAnsi="Times New Roman" w:cs="Times New Roman"/>
+                <w:b w:val="0"/>
+                <w:bCs w:val="0"/>
+                <w:sz w:val="24"/>
+                <w:szCs w:val="24"/>
+                <w:lang w:val="en-CH" w:eastAsia="en-CH"/>
+              </w:rPr>
+              <w:t>ob</w:t>
+            </w:r>
+            <w:proofErr w:type="spellEnd"/>
+            <w:r>
+              <w:rPr>
+                <w:rFonts w:ascii="Times New Roman" w:eastAsia="Times New Roman" w:hAnsi="Times New Roman" w:cs="Times New Roman"/>
+                <w:b w:val="0"/>
+                <w:bCs w:val="0"/>
+                <w:sz w:val="24"/>
+                <w:szCs w:val="24"/>
+                <w:lang w:val="en-CH" w:eastAsia="en-CH"/>
+              </w:rPr>
+              <w:t xml:space="preserve"> die </w:t>
+            </w:r>
+            <w:proofErr w:type="spellStart"/>
+            <w:r>
+              <w:rPr>
+                <w:rFonts w:ascii="Times New Roman" w:eastAsia="Times New Roman" w:hAnsi="Times New Roman" w:cs="Times New Roman"/>
+                <w:b w:val="0"/>
+                <w:bCs w:val="0"/>
+                <w:sz w:val="24"/>
+                <w:szCs w:val="24"/>
+                <w:lang w:val="en-CH" w:eastAsia="en-CH"/>
+              </w:rPr>
+              <w:t>Schaltfläche</w:t>
+            </w:r>
+            <w:proofErr w:type="spellEnd"/>
+            <w:r>
+              <w:rPr>
+                <w:rFonts w:ascii="Times New Roman" w:eastAsia="Times New Roman" w:hAnsi="Times New Roman" w:cs="Times New Roman"/>
+                <w:b w:val="0"/>
+                <w:bCs w:val="0"/>
+                <w:sz w:val="24"/>
+                <w:szCs w:val="24"/>
+                <w:lang w:val="en-CH" w:eastAsia="en-CH"/>
+              </w:rPr>
+              <w:t xml:space="preserve"> "In den </w:t>
+            </w:r>
+            <w:proofErr w:type="spellStart"/>
+            <w:r>
+              <w:rPr>
+                <w:rFonts w:ascii="Times New Roman" w:eastAsia="Times New Roman" w:hAnsi="Times New Roman" w:cs="Times New Roman"/>
+                <w:b w:val="0"/>
+                <w:bCs w:val="0"/>
+                <w:sz w:val="24"/>
+                <w:szCs w:val="24"/>
+                <w:lang w:val="en-CH" w:eastAsia="en-CH"/>
+              </w:rPr>
+              <w:t>Warenkorb</w:t>
+            </w:r>
+            <w:proofErr w:type="spellEnd"/>
+            <w:r>
+              <w:rPr>
+                <w:rFonts w:ascii="Times New Roman" w:eastAsia="Times New Roman" w:hAnsi="Times New Roman" w:cs="Times New Roman"/>
+                <w:b w:val="0"/>
+                <w:bCs w:val="0"/>
+                <w:sz w:val="24"/>
+                <w:szCs w:val="24"/>
+                <w:lang w:val="en-CH" w:eastAsia="en-CH"/>
+              </w:rPr>
+              <w:t xml:space="preserve">" Artikel </w:t>
+            </w:r>
+            <w:proofErr w:type="spellStart"/>
+            <w:r>
+              <w:rPr>
+                <w:rFonts w:ascii="Times New Roman" w:eastAsia="Times New Roman" w:hAnsi="Times New Roman" w:cs="Times New Roman"/>
+                <w:b w:val="0"/>
+                <w:bCs w:val="0"/>
+                <w:sz w:val="24"/>
+                <w:szCs w:val="24"/>
+                <w:lang w:val="en-CH" w:eastAsia="en-CH"/>
+              </w:rPr>
+              <w:t>wie</w:t>
+            </w:r>
+            <w:proofErr w:type="spellEnd"/>
+            <w:r>
+              <w:rPr>
+                <w:rFonts w:ascii="Times New Roman" w:eastAsia="Times New Roman" w:hAnsi="Times New Roman" w:cs="Times New Roman"/>
+                <w:b w:val="0"/>
+                <w:bCs w:val="0"/>
+                <w:sz w:val="24"/>
+                <w:szCs w:val="24"/>
+                <w:lang w:val="en-CH" w:eastAsia="en-CH"/>
+              </w:rPr>
+              <w:t xml:space="preserve"> </w:t>
+            </w:r>
+            <w:proofErr w:type="spellStart"/>
+            <w:r>
+              <w:rPr>
+                <w:rFonts w:ascii="Times New Roman" w:eastAsia="Times New Roman" w:hAnsi="Times New Roman" w:cs="Times New Roman"/>
+                <w:b w:val="0"/>
+                <w:bCs w:val="0"/>
+                <w:sz w:val="24"/>
+                <w:szCs w:val="24"/>
+                <w:lang w:val="en-CH" w:eastAsia="en-CH"/>
+              </w:rPr>
+              <w:t>erwartet</w:t>
+            </w:r>
+            <w:proofErr w:type="spellEnd"/>
+            <w:r>
+              <w:rPr>
+                <w:rFonts w:ascii="Times New Roman" w:eastAsia="Times New Roman" w:hAnsi="Times New Roman" w:cs="Times New Roman"/>
+                <w:b w:val="0"/>
+                <w:bCs w:val="0"/>
+                <w:sz w:val="24"/>
+                <w:szCs w:val="24"/>
+                <w:lang w:val="en-CH" w:eastAsia="en-CH"/>
+              </w:rPr>
+              <w:t xml:space="preserve"> in den </w:t>
+            </w:r>
+            <w:proofErr w:type="spellStart"/>
+            <w:r>
+              <w:rPr>
+                <w:rFonts w:ascii="Times New Roman" w:eastAsia="Times New Roman" w:hAnsi="Times New Roman" w:cs="Times New Roman"/>
+                <w:b w:val="0"/>
+                <w:bCs w:val="0"/>
+                <w:sz w:val="24"/>
+                <w:szCs w:val="24"/>
+                <w:lang w:val="en-CH" w:eastAsia="en-CH"/>
+              </w:rPr>
+              <w:t>Einkaufswagen</w:t>
+            </w:r>
+            <w:proofErr w:type="spellEnd"/>
+            <w:r>
+              <w:rPr>
+                <w:rFonts w:ascii="Times New Roman" w:eastAsia="Times New Roman" w:hAnsi="Times New Roman" w:cs="Times New Roman"/>
+                <w:b w:val="0"/>
+                <w:bCs w:val="0"/>
+                <w:sz w:val="24"/>
+                <w:szCs w:val="24"/>
+                <w:lang w:val="en-CH" w:eastAsia="en-CH"/>
+              </w:rPr>
+              <w:t xml:space="preserve"> </w:t>
+            </w:r>
+            <w:proofErr w:type="spellStart"/>
+            <w:r>
+              <w:rPr>
+                <w:rFonts w:ascii="Times New Roman" w:eastAsia="Times New Roman" w:hAnsi="Times New Roman" w:cs="Times New Roman"/>
+                <w:b w:val="0"/>
+                <w:bCs w:val="0"/>
+                <w:sz w:val="24"/>
+                <w:szCs w:val="24"/>
+                <w:lang w:val="en-CH" w:eastAsia="en-CH"/>
+              </w:rPr>
+              <w:t>legt</w:t>
+            </w:r>
+            <w:proofErr w:type="spellEnd"/>
+          </w:p>
+        </w:tc>
+        <w:tc>
+          <w:tcPr>
+            <w:tcW w:w="4508" w:type="dxa"/>
+          </w:tcPr>
+          <w:p>
+            <w:pPr>
+              <w:cnfStyle w:val="000000000000" w:firstRow="0" w:lastRow="0" w:firstColumn="0" w:lastColumn="0" w:oddVBand="0" w:evenVBand="0" w:oddHBand="0" w:evenHBand="0" w:firstRowFirstColumn="0" w:firstRowLastColumn="0" w:lastRowFirstColumn="0" w:lastRowLastColumn="0"/>
+              <w:rPr>
+                <w:rFonts w:ascii="Times New Roman" w:eastAsia="Times New Roman" w:hAnsi="Times New Roman" w:cs="Times New Roman"/>
+                <w:sz w:val="24"/>
+                <w:szCs w:val="24"/>
+                <w:lang w:val="en-CH" w:eastAsia="en-CH"/>
+              </w:rPr>
+            </w:pPr>
+            <w:proofErr w:type="spellStart"/>
+            <w:r>
+              <w:rPr>
+                <w:rFonts w:ascii="Times New Roman" w:eastAsia="Times New Roman" w:hAnsi="Times New Roman" w:cs="Times New Roman"/>
+                <w:sz w:val="24"/>
+                <w:szCs w:val="24"/>
+                <w:lang w:val="en-CH" w:eastAsia="en-CH"/>
+              </w:rPr>
+              <w:t>Bestanden</w:t>
+            </w:r>
+            <w:proofErr w:type="spellEnd"/>
+            <w:r>
+              <w:rPr>
+                <w:rFonts w:ascii="Times New Roman" w:eastAsia="Times New Roman" w:hAnsi="Times New Roman" w:cs="Times New Roman"/>
+                <w:sz w:val="24"/>
+                <w:szCs w:val="24"/>
+                <w:lang w:val="en-CH" w:eastAsia="en-CH"/>
+              </w:rPr>
+              <w:t xml:space="preserve"> (der Artikel </w:t>
+            </w:r>
+            <w:proofErr w:type="spellStart"/>
+            <w:r>
+              <w:rPr>
+                <w:rFonts w:ascii="Times New Roman" w:eastAsia="Times New Roman" w:hAnsi="Times New Roman" w:cs="Times New Roman"/>
+                <w:sz w:val="24"/>
+                <w:szCs w:val="24"/>
+                <w:lang w:val="en-CH" w:eastAsia="en-CH"/>
+              </w:rPr>
+              <w:t>wurde</w:t>
+            </w:r>
+            <w:proofErr w:type="spellEnd"/>
+            <w:r>
+              <w:rPr>
+                <w:rFonts w:ascii="Times New Roman" w:eastAsia="Times New Roman" w:hAnsi="Times New Roman" w:cs="Times New Roman"/>
+                <w:sz w:val="24"/>
+                <w:szCs w:val="24"/>
+                <w:lang w:val="en-CH" w:eastAsia="en-CH"/>
+              </w:rPr>
+              <w:t xml:space="preserve"> dem </w:t>
+            </w:r>
+            <w:proofErr w:type="spellStart"/>
+            <w:r>
+              <w:rPr>
+                <w:rFonts w:ascii="Times New Roman" w:eastAsia="Times New Roman" w:hAnsi="Times New Roman" w:cs="Times New Roman"/>
+                <w:sz w:val="24"/>
+                <w:szCs w:val="24"/>
+                <w:lang w:val="en-CH" w:eastAsia="en-CH"/>
+              </w:rPr>
+              <w:t>Warenkorb</w:t>
+            </w:r>
+            <w:proofErr w:type="spellEnd"/>
+            <w:r>
+              <w:rPr>
+                <w:rFonts w:ascii="Times New Roman" w:eastAsia="Times New Roman" w:hAnsi="Times New Roman" w:cs="Times New Roman"/>
+                <w:sz w:val="24"/>
+                <w:szCs w:val="24"/>
+                <w:lang w:val="en-CH" w:eastAsia="en-CH"/>
+              </w:rPr>
+              <w:t xml:space="preserve"> </w:t>
+            </w:r>
+            <w:proofErr w:type="spellStart"/>
+            <w:r>
+              <w:rPr>
+                <w:rFonts w:ascii="Times New Roman" w:eastAsia="Times New Roman" w:hAnsi="Times New Roman" w:cs="Times New Roman"/>
+                <w:sz w:val="24"/>
+                <w:szCs w:val="24"/>
+                <w:lang w:val="en-CH" w:eastAsia="en-CH"/>
+              </w:rPr>
+              <w:t>hinzugefügt</w:t>
+            </w:r>
+            <w:proofErr w:type="spellEnd"/>
+            <w:r>
+              <w:rPr>
+                <w:rFonts w:ascii="Times New Roman" w:eastAsia="Times New Roman" w:hAnsi="Times New Roman" w:cs="Times New Roman"/>
+                <w:sz w:val="24"/>
+                <w:szCs w:val="24"/>
+                <w:lang w:val="en-CH" w:eastAsia="en-CH"/>
+              </w:rPr>
+              <w:t xml:space="preserve">, </w:t>
+            </w:r>
+            <w:proofErr w:type="spellStart"/>
+            <w:r>
+              <w:rPr>
+                <w:rFonts w:ascii="Times New Roman" w:eastAsia="Times New Roman" w:hAnsi="Times New Roman" w:cs="Times New Roman"/>
+                <w:sz w:val="24"/>
+                <w:szCs w:val="24"/>
+                <w:lang w:val="en-CH" w:eastAsia="en-CH"/>
+              </w:rPr>
+              <w:t>als</w:t>
+            </w:r>
+            <w:proofErr w:type="spellEnd"/>
+            <w:r>
+              <w:rPr>
+                <w:rFonts w:ascii="Times New Roman" w:eastAsia="Times New Roman" w:hAnsi="Times New Roman" w:cs="Times New Roman"/>
+                <w:sz w:val="24"/>
+                <w:szCs w:val="24"/>
+                <w:lang w:val="en-CH" w:eastAsia="en-CH"/>
+              </w:rPr>
+              <w:t xml:space="preserve"> die </w:t>
+            </w:r>
+            <w:proofErr w:type="spellStart"/>
+            <w:r>
+              <w:rPr>
+                <w:rFonts w:ascii="Times New Roman" w:eastAsia="Times New Roman" w:hAnsi="Times New Roman" w:cs="Times New Roman"/>
+                <w:sz w:val="24"/>
+                <w:szCs w:val="24"/>
+                <w:lang w:val="en-CH" w:eastAsia="en-CH"/>
+              </w:rPr>
+              <w:t>Schaltfläche</w:t>
+            </w:r>
+            <w:proofErr w:type="spellEnd"/>
+            <w:r>
+              <w:rPr>
+                <w:rFonts w:ascii="Times New Roman" w:eastAsia="Times New Roman" w:hAnsi="Times New Roman" w:cs="Times New Roman"/>
+                <w:sz w:val="24"/>
+                <w:szCs w:val="24"/>
+                <w:lang w:val="en-CH" w:eastAsia="en-CH"/>
+              </w:rPr>
+              <w:t xml:space="preserve"> </w:t>
+            </w:r>
+            <w:proofErr w:type="spellStart"/>
+            <w:r>
+              <w:rPr>
+                <w:rFonts w:ascii="Times New Roman" w:eastAsia="Times New Roman" w:hAnsi="Times New Roman" w:cs="Times New Roman"/>
+                <w:sz w:val="24"/>
+                <w:szCs w:val="24"/>
+                <w:lang w:val="en-CH" w:eastAsia="en-CH"/>
+              </w:rPr>
+              <w:t>angeklickt</w:t>
+            </w:r>
+            <w:proofErr w:type="spellEnd"/>
+            <w:r>
+              <w:rPr>
+                <w:rFonts w:ascii="Times New Roman" w:eastAsia="Times New Roman" w:hAnsi="Times New Roman" w:cs="Times New Roman"/>
+                <w:sz w:val="24"/>
+                <w:szCs w:val="24"/>
+                <w:lang w:val="en-CH" w:eastAsia="en-CH"/>
+              </w:rPr>
+              <w:t xml:space="preserve"> </w:t>
+            </w:r>
+            <w:proofErr w:type="spellStart"/>
+            <w:r>
+              <w:rPr>
+                <w:rFonts w:ascii="Times New Roman" w:eastAsia="Times New Roman" w:hAnsi="Times New Roman" w:cs="Times New Roman"/>
+                <w:sz w:val="24"/>
+                <w:szCs w:val="24"/>
+                <w:lang w:val="en-CH" w:eastAsia="en-CH"/>
+              </w:rPr>
+              <w:t>wurde</w:t>
+            </w:r>
+            <w:proofErr w:type="spellEnd"/>
+            <w:r>
+              <w:rPr>
+                <w:rFonts w:ascii="Times New Roman" w:eastAsia="Times New Roman" w:hAnsi="Times New Roman" w:cs="Times New Roman"/>
+                <w:sz w:val="24"/>
+                <w:szCs w:val="24"/>
+                <w:lang w:val="en-CH" w:eastAsia="en-CH"/>
+              </w:rPr>
+              <w:t>)</w:t>
+            </w:r>
+          </w:p>
+        </w:tc>
+      </w:tr>
+      <w:tr>
+        <w:trPr>
+          <w:cnfStyle w:val="000000100000" w:firstRow="0" w:lastRow="0" w:firstColumn="0" w:lastColumn="0" w:oddVBand="0" w:evenVBand="0" w:oddHBand="1" w:evenHBand="0" w:firstRowFirstColumn="0" w:firstRowLastColumn="0" w:lastRowFirstColumn="0" w:lastRowLastColumn="0"/>
+        </w:trPr>
+        <w:tc>
+          <w:tcPr>
+            <w:cnfStyle w:val="001000000000" w:firstRow="0" w:lastRow="0" w:firstColumn="1" w:lastColumn="0" w:oddVBand="0" w:evenVBand="0" w:oddHBand="0" w:evenHBand="0" w:firstRowFirstColumn="0" w:firstRowLastColumn="0" w:lastRowFirstColumn="0" w:lastRowLastColumn="0"/>
+            <w:tcW w:w="4508" w:type="dxa"/>
+          </w:tcPr>
+          <w:p>
+            <w:pPr>
+              <w:rPr>
+                <w:rFonts w:ascii="Times New Roman" w:eastAsia="Times New Roman" w:hAnsi="Times New Roman" w:cs="Times New Roman"/>
+                <w:b w:val="0"/>
+                <w:bCs w:val="0"/>
+                <w:sz w:val="24"/>
+                <w:szCs w:val="24"/>
+                <w:lang w:val="en-CH" w:eastAsia="en-CH"/>
+              </w:rPr>
+            </w:pPr>
+            <w:r>
+              <w:rPr>
+                <w:rFonts w:ascii="Times New Roman" w:eastAsia="Times New Roman" w:hAnsi="Times New Roman" w:cs="Times New Roman"/>
+                <w:b w:val="0"/>
+                <w:bCs w:val="0"/>
+                <w:sz w:val="24"/>
+                <w:szCs w:val="24"/>
+                <w:lang w:val="en-CH" w:eastAsia="en-CH"/>
+              </w:rPr>
+              <w:t xml:space="preserve">Überprüfen ob ich kann durch die ganze </w:t>
+            </w:r>
+            <w:proofErr w:type="spellStart"/>
+            <w:r>
+              <w:rPr>
+                <w:rFonts w:ascii="Times New Roman" w:eastAsia="Times New Roman" w:hAnsi="Times New Roman" w:cs="Times New Roman"/>
+                <w:b w:val="0"/>
+                <w:bCs w:val="0"/>
+                <w:sz w:val="24"/>
+                <w:szCs w:val="24"/>
+                <w:lang w:val="en-CH" w:eastAsia="en-CH"/>
+              </w:rPr>
+              <w:t>website</w:t>
+            </w:r>
+            <w:proofErr w:type="spellEnd"/>
+            <w:r>
+              <w:rPr>
+                <w:rFonts w:ascii="Times New Roman" w:eastAsia="Times New Roman" w:hAnsi="Times New Roman" w:cs="Times New Roman"/>
+                <w:b w:val="0"/>
+                <w:bCs w:val="0"/>
+                <w:sz w:val="24"/>
+                <w:szCs w:val="24"/>
+                <w:lang w:val="en-CH" w:eastAsia="en-CH"/>
+              </w:rPr>
+              <w:t xml:space="preserve"> </w:t>
+            </w:r>
+            <w:proofErr w:type="spellStart"/>
+            <w:r>
+              <w:rPr>
+                <w:rFonts w:ascii="Times New Roman" w:eastAsia="Times New Roman" w:hAnsi="Times New Roman" w:cs="Times New Roman"/>
+                <w:b w:val="0"/>
+                <w:bCs w:val="0"/>
+                <w:sz w:val="24"/>
+                <w:szCs w:val="24"/>
+                <w:lang w:val="en-CH" w:eastAsia="en-CH"/>
+              </w:rPr>
+              <w:t>navagieren</w:t>
+            </w:r>
+            <w:proofErr w:type="spellEnd"/>
+            <w:r>
+              <w:rPr>
+                <w:rFonts w:ascii="Times New Roman" w:eastAsia="Times New Roman" w:hAnsi="Times New Roman" w:cs="Times New Roman"/>
+                <w:b w:val="0"/>
+                <w:bCs w:val="0"/>
+                <w:sz w:val="24"/>
+                <w:szCs w:val="24"/>
+                <w:lang w:val="en-CH" w:eastAsia="en-CH"/>
+              </w:rPr>
+              <w:t xml:space="preserve"> ohne </w:t>
+            </w:r>
+            <w:proofErr w:type="spellStart"/>
+            <w:r>
+              <w:rPr>
+                <w:rFonts w:ascii="Times New Roman" w:eastAsia="Times New Roman" w:hAnsi="Times New Roman" w:cs="Times New Roman"/>
+                <w:b w:val="0"/>
+                <w:bCs w:val="0"/>
+                <w:sz w:val="24"/>
+                <w:szCs w:val="24"/>
+                <w:lang w:val="en-CH" w:eastAsia="en-CH"/>
+              </w:rPr>
+              <w:t>problem</w:t>
+            </w:r>
+            <w:proofErr w:type="spellEnd"/>
+            <w:r>
+              <w:rPr>
+                <w:rFonts w:ascii="Times New Roman" w:eastAsia="Times New Roman" w:hAnsi="Times New Roman" w:cs="Times New Roman"/>
+                <w:b w:val="0"/>
+                <w:bCs w:val="0"/>
+                <w:sz w:val="24"/>
+                <w:szCs w:val="24"/>
+                <w:lang w:val="en-CH" w:eastAsia="en-CH"/>
+              </w:rPr>
+              <w:t xml:space="preserve"> </w:t>
+            </w:r>
+          </w:p>
+        </w:tc>
+        <w:tc>
+          <w:tcPr>
+            <w:tcW w:w="4508" w:type="dxa"/>
+          </w:tcPr>
+          <w:p>
+            <w:pPr>
+              <w:cnfStyle w:val="000000100000" w:firstRow="0" w:lastRow="0" w:firstColumn="0" w:lastColumn="0" w:oddVBand="0" w:evenVBand="0" w:oddHBand="1" w:evenHBand="0" w:firstRowFirstColumn="0" w:firstRowLastColumn="0" w:lastRowFirstColumn="0" w:lastRowLastColumn="0"/>
+              <w:rPr>
+                <w:rFonts w:ascii="Times New Roman" w:eastAsia="Times New Roman" w:hAnsi="Times New Roman" w:cs="Times New Roman"/>
+                <w:sz w:val="24"/>
+                <w:szCs w:val="24"/>
+                <w:lang w:val="en-CH" w:eastAsia="en-CH"/>
+              </w:rPr>
+            </w:pPr>
+            <w:r>
+              <w:rPr>
+                <w:rFonts w:ascii="Times New Roman" w:eastAsia="Times New Roman" w:hAnsi="Times New Roman" w:cs="Times New Roman"/>
+                <w:sz w:val="24"/>
+                <w:szCs w:val="24"/>
+                <w:lang w:val="en-CH" w:eastAsia="en-CH"/>
+              </w:rPr>
+              <w:t xml:space="preserve">Bestanden die gibt ein paar </w:t>
+            </w:r>
+            <w:proofErr w:type="spellStart"/>
+            <w:r>
+              <w:rPr>
+                <w:rFonts w:ascii="Times New Roman" w:eastAsia="Times New Roman" w:hAnsi="Times New Roman" w:cs="Times New Roman"/>
+                <w:sz w:val="24"/>
+                <w:szCs w:val="24"/>
+                <w:lang w:val="en-CH" w:eastAsia="en-CH"/>
+              </w:rPr>
+              <w:t>problemen</w:t>
+            </w:r>
+            <w:proofErr w:type="spellEnd"/>
+            <w:r>
+              <w:rPr>
+                <w:rFonts w:ascii="Times New Roman" w:eastAsia="Times New Roman" w:hAnsi="Times New Roman" w:cs="Times New Roman"/>
+                <w:sz w:val="24"/>
+                <w:szCs w:val="24"/>
+                <w:lang w:val="en-CH" w:eastAsia="en-CH"/>
+              </w:rPr>
+              <w:t xml:space="preserve"> mit die </w:t>
+            </w:r>
+            <w:proofErr w:type="spellStart"/>
+            <w:r>
+              <w:rPr>
+                <w:rFonts w:ascii="Times New Roman" w:eastAsia="Times New Roman" w:hAnsi="Times New Roman" w:cs="Times New Roman"/>
+                <w:sz w:val="24"/>
+                <w:szCs w:val="24"/>
+                <w:lang w:val="en-CH" w:eastAsia="en-CH"/>
+              </w:rPr>
+              <w:t>sprache</w:t>
+            </w:r>
+            <w:proofErr w:type="spellEnd"/>
+            <w:r>
+              <w:rPr>
+                <w:rFonts w:ascii="Times New Roman" w:eastAsia="Times New Roman" w:hAnsi="Times New Roman" w:cs="Times New Roman"/>
+                <w:sz w:val="24"/>
+                <w:szCs w:val="24"/>
+                <w:lang w:val="en-CH" w:eastAsia="en-CH"/>
+              </w:rPr>
+              <w:t xml:space="preserve"> </w:t>
+            </w:r>
+            <w:proofErr w:type="spellStart"/>
+            <w:r>
+              <w:rPr>
+                <w:rFonts w:ascii="Times New Roman" w:eastAsia="Times New Roman" w:hAnsi="Times New Roman" w:cs="Times New Roman"/>
+                <w:sz w:val="24"/>
+                <w:szCs w:val="24"/>
+                <w:lang w:val="en-CH" w:eastAsia="en-CH"/>
+              </w:rPr>
+              <w:t>button</w:t>
+            </w:r>
+            <w:proofErr w:type="spellEnd"/>
+            <w:r>
+              <w:rPr>
+                <w:rFonts w:ascii="Times New Roman" w:eastAsia="Times New Roman" w:hAnsi="Times New Roman" w:cs="Times New Roman"/>
+                <w:sz w:val="24"/>
+                <w:szCs w:val="24"/>
+                <w:lang w:val="en-CH" w:eastAsia="en-CH"/>
+              </w:rPr>
+              <w:t xml:space="preserve"> Funktionalität weil sie nicht </w:t>
+            </w:r>
+            <w:proofErr w:type="spellStart"/>
+            <w:r>
+              <w:rPr>
+                <w:rFonts w:ascii="Times New Roman" w:eastAsia="Times New Roman" w:hAnsi="Times New Roman" w:cs="Times New Roman"/>
+                <w:sz w:val="24"/>
+                <w:szCs w:val="24"/>
+                <w:lang w:val="en-CH" w:eastAsia="en-CH"/>
+              </w:rPr>
+              <w:t>komplete</w:t>
+            </w:r>
+            <w:proofErr w:type="spellEnd"/>
+            <w:r>
+              <w:rPr>
+                <w:rFonts w:ascii="Times New Roman" w:eastAsia="Times New Roman" w:hAnsi="Times New Roman" w:cs="Times New Roman"/>
+                <w:sz w:val="24"/>
+                <w:szCs w:val="24"/>
+                <w:lang w:val="en-CH" w:eastAsia="en-CH"/>
+              </w:rPr>
+              <w:t xml:space="preserve"> funktioniert</w:t>
+            </w:r>
+          </w:p>
+        </w:tc>
+      </w:tr>
+      <w:tr>
+        <w:tc>
+          <w:tcPr>
+            <w:cnfStyle w:val="001000000000" w:firstRow="0" w:lastRow="0" w:firstColumn="1" w:lastColumn="0" w:oddVBand="0" w:evenVBand="0" w:oddHBand="0" w:evenHBand="0" w:firstRowFirstColumn="0" w:firstRowLastColumn="0" w:lastRowFirstColumn="0" w:lastRowLastColumn="0"/>
+            <w:tcW w:w="4508" w:type="dxa"/>
+          </w:tcPr>
+          <w:p>
+            <w:pPr>
+              <w:rPr>
+                <w:rFonts w:ascii="Times New Roman" w:eastAsia="Times New Roman" w:hAnsi="Times New Roman" w:cs="Times New Roman"/>
+                <w:sz w:val="24"/>
+                <w:szCs w:val="24"/>
+                <w:lang w:val="en-CH" w:eastAsia="en-CH"/>
+              </w:rPr>
+            </w:pPr>
+          </w:p>
+        </w:tc>
+        <w:tc>
+          <w:tcPr>
+            <w:tcW w:w="4508" w:type="dxa"/>
+          </w:tcPr>
+          <w:p>
+            <w:pPr>
+              <w:cnfStyle w:val="000000000000" w:firstRow="0" w:lastRow="0" w:firstColumn="0" w:lastColumn="0" w:oddVBand="0" w:evenVBand="0" w:oddHBand="0" w:evenHBand="0" w:firstRowFirstColumn="0" w:firstRowLastColumn="0" w:lastRowFirstColumn="0" w:lastRowLastColumn="0"/>
+              <w:rPr>
+                <w:rFonts w:ascii="Times New Roman" w:eastAsia="Times New Roman" w:hAnsi="Times New Roman" w:cs="Times New Roman"/>
+                <w:sz w:val="24"/>
+                <w:szCs w:val="24"/>
+                <w:lang w:val="en-CH" w:eastAsia="en-CH"/>
+              </w:rPr>
+            </w:pPr>
+          </w:p>
+        </w:tc>
+      </w:tr>
+    </w:tbl>
+    <w:p>
+      <w:pPr>
+        <w:rPr>
+          <w:lang w:val="de-CH"/>
+        </w:rPr>
+      </w:pPr>
     </w:p>
     <w:p>
       <w:pPr>
-        <w:pStyle w:val="Heading1"/>
-        <w:numPr>
-          <w:ilvl w:val="1"/>
-          <w:numId w:val="3"/>
-        </w:numPr>
-        <w:rPr>
-          <w:lang w:val="de-CH"/>
-        </w:rPr>
-      </w:pPr>
-      <w:bookmarkStart w:id="13" w:name="_Toc122110617"/>
-      <w:r>
-        <w:rPr>
-          <w:lang w:val="de-CH"/>
-        </w:rPr>
-        <w:t>Usability-</w:t>
-      </w:r>
-      <w:proofErr w:type="spellStart"/>
-      <w:r>
-        <w:rPr>
-          <w:lang w:val="de-CH"/>
-        </w:rPr>
-        <w:t>Testing</w:t>
-      </w:r>
-      <w:bookmarkEnd w:id="13"/>
-      <w:proofErr w:type="spellEnd"/>
+        <w:rPr>
+          <w:lang w:val="de-CH"/>
+        </w:rPr>
+      </w:pPr>
     </w:p>
     <w:p>
       <w:pPr>
@@ -5280,14 +7052,31 @@
           <w:lang w:val="de-CH"/>
         </w:rPr>
       </w:pPr>
-      <w:bookmarkStart w:id="14" w:name="_Toc122110618"/>
+      <w:bookmarkStart w:id="12" w:name="_Toc122184076"/>
       <w:r>
         <w:rPr>
           <w:lang w:val="de-CH"/>
         </w:rPr>
         <w:t>Tabellen</w:t>
       </w:r>
-      <w:bookmarkEnd w:id="14"/>
+      <w:bookmarkEnd w:id="12"/>
+    </w:p>
+    <w:p>
+      <w:pPr>
+        <w:rPr>
+          <w:rFonts w:asciiTheme="majorHAnsi" w:eastAsiaTheme="majorEastAsia" w:hAnsiTheme="majorHAnsi" w:cstheme="majorBidi"/>
+          <w:color w:val="2F5496" w:themeColor="accent1" w:themeShade="BF"/>
+          <w:sz w:val="32"/>
+          <w:szCs w:val="32"/>
+          <w:lang w:val="de-CH"/>
+        </w:rPr>
+      </w:pPr>
+      <w:r>
+        <w:rPr>
+          <w:lang w:val="de-CH"/>
+        </w:rPr>
+        <w:br w:type="page"/>
+      </w:r>
     </w:p>
     <w:p>
       <w:pPr>
@@ -5300,14 +7089,95 @@
           <w:lang w:val="de-CH"/>
         </w:rPr>
       </w:pPr>
-      <w:bookmarkStart w:id="15" w:name="_Toc122110619"/>
-      <w:r>
-        <w:rPr>
-          <w:lang w:val="de-CH"/>
-        </w:rPr>
+      <w:bookmarkStart w:id="13" w:name="_Toc122184077"/>
+      <w:r>
+        <w:rPr>
+          <w:lang w:val="de-CH"/>
+        </w:rPr>
+        <w:lastRenderedPageBreak/>
         <w:t>Quellenverzeichnis</w:t>
       </w:r>
-      <w:bookmarkEnd w:id="15"/>
+      <w:bookmarkEnd w:id="13"/>
+    </w:p>
+    <w:p>
+      <w:pPr>
+        <w:rPr>
+          <w:lang w:val="de-CH"/>
+        </w:rPr>
+      </w:pPr>
+    </w:p>
+    <w:p>
+      <w:pPr>
+        <w:pStyle w:val="NormalWeb"/>
+        <w:numPr>
+          <w:ilvl w:val="0"/>
+          <w:numId w:val="3"/>
+        </w:numPr>
+      </w:pPr>
+      <w:r>
+        <w:t>Lynch, Patrick J., and Sarah Horton. Web Style Guide: Basic Design Principles for Creating Web Sites. Yale University Press, 2014.</w:t>
+      </w:r>
+    </w:p>
+    <w:p>
+      <w:pPr>
+        <w:pStyle w:val="NormalWeb"/>
+        <w:numPr>
+          <w:ilvl w:val="0"/>
+          <w:numId w:val="3"/>
+        </w:numPr>
+      </w:pPr>
+      <w:r>
+        <w:t>Krug, Steve. Don't Make Me Think: A Common Sense Approach to Web Usability. New Riders, 2014.</w:t>
+      </w:r>
+    </w:p>
+    <w:p>
+      <w:pPr>
+        <w:pStyle w:val="NormalWeb"/>
+        <w:numPr>
+          <w:ilvl w:val="0"/>
+          <w:numId w:val="3"/>
+        </w:numPr>
+      </w:pPr>
+      <w:r>
+        <w:t>Garrett, Jesse James. The Elements of User Experience: User-</w:t>
+      </w:r>
+      <w:proofErr w:type="spellStart"/>
+      <w:r>
+        <w:t>Centered</w:t>
+      </w:r>
+      <w:proofErr w:type="spellEnd"/>
+      <w:r>
+        <w:t xml:space="preserve"> Design for the Web. New Riders, 2002.</w:t>
+      </w:r>
+    </w:p>
+    <w:p>
+      <w:pPr>
+        <w:pStyle w:val="NormalWeb"/>
+        <w:numPr>
+          <w:ilvl w:val="0"/>
+          <w:numId w:val="3"/>
+        </w:numPr>
+      </w:pPr>
+      <w:r>
+        <w:t>Scott, Bill, and Theresa Neil. Designing Web Interfaces: Principles and Patterns for Rich Interactions. O'Reilly Media, 2010.</w:t>
+      </w:r>
+    </w:p>
+    <w:p>
+      <w:pPr>
+        <w:pStyle w:val="NormalWeb"/>
+        <w:numPr>
+          <w:ilvl w:val="0"/>
+          <w:numId w:val="3"/>
+        </w:numPr>
+      </w:pPr>
+      <w:proofErr w:type="spellStart"/>
+      <w:r>
+        <w:t>Slatin</w:t>
+      </w:r>
+      <w:proofErr w:type="spellEnd"/>
+      <w:r>
+        <w:t>, John M., and Sharron Rush. Web Accessibility: Web Standards and Regulatory Compliance. New Riders, 2012.</w:t>
+      </w:r>
     </w:p>
     <w:p>
       <w:pPr>
@@ -5417,6 +7287,119 @@
     </w:lvl>
   </w:abstractNum>
   <w:abstractNum w:abstractNumId="1" w15:restartNumberingAfterBreak="0">
+    <w:nsid w:val="45F1783E"/>
+    <w:multiLevelType w:val="multilevel"/>
+    <w:tmpl w:val="69D222B4"/>
+    <w:lvl w:ilvl="0">
+      <w:start w:val="1"/>
+      <w:numFmt w:val="decimal"/>
+      <w:lvlText w:val="%1."/>
+      <w:lvlJc w:val="left"/>
+      <w:pPr>
+        <w:tabs>
+          <w:tab w:val="num" w:pos="720"/>
+        </w:tabs>
+        <w:ind w:left="720" w:hanging="360"/>
+      </w:pPr>
+    </w:lvl>
+    <w:lvl w:ilvl="1" w:tentative="1">
+      <w:start w:val="1"/>
+      <w:numFmt w:val="decimal"/>
+      <w:lvlText w:val="%2."/>
+      <w:lvlJc w:val="left"/>
+      <w:pPr>
+        <w:tabs>
+          <w:tab w:val="num" w:pos="1440"/>
+        </w:tabs>
+        <w:ind w:left="1440" w:hanging="360"/>
+      </w:pPr>
+    </w:lvl>
+    <w:lvl w:ilvl="2" w:tentative="1">
+      <w:start w:val="1"/>
+      <w:numFmt w:val="decimal"/>
+      <w:lvlText w:val="%3."/>
+      <w:lvlJc w:val="left"/>
+      <w:pPr>
+        <w:tabs>
+          <w:tab w:val="num" w:pos="2160"/>
+        </w:tabs>
+        <w:ind w:left="2160" w:hanging="360"/>
+      </w:pPr>
+    </w:lvl>
+    <w:lvl w:ilvl="3" w:tentative="1">
+      <w:start w:val="1"/>
+      <w:numFmt w:val="decimal"/>
+      <w:lvlText w:val="%4."/>
+      <w:lvlJc w:val="left"/>
+      <w:pPr>
+        <w:tabs>
+          <w:tab w:val="num" w:pos="2880"/>
+        </w:tabs>
+        <w:ind w:left="2880" w:hanging="360"/>
+      </w:pPr>
+    </w:lvl>
+    <w:lvl w:ilvl="4" w:tentative="1">
+      <w:start w:val="1"/>
+      <w:numFmt w:val="decimal"/>
+      <w:lvlText w:val="%5."/>
+      <w:lvlJc w:val="left"/>
+      <w:pPr>
+        <w:tabs>
+          <w:tab w:val="num" w:pos="3600"/>
+        </w:tabs>
+        <w:ind w:left="3600" w:hanging="360"/>
+      </w:pPr>
+    </w:lvl>
+    <w:lvl w:ilvl="5" w:tentative="1">
+      <w:start w:val="1"/>
+      <w:numFmt w:val="decimal"/>
+      <w:lvlText w:val="%6."/>
+      <w:lvlJc w:val="left"/>
+      <w:pPr>
+        <w:tabs>
+          <w:tab w:val="num" w:pos="4320"/>
+        </w:tabs>
+        <w:ind w:left="4320" w:hanging="360"/>
+      </w:pPr>
+    </w:lvl>
+    <w:lvl w:ilvl="6" w:tentative="1">
+      <w:start w:val="1"/>
+      <w:numFmt w:val="decimal"/>
+      <w:lvlText w:val="%7."/>
+      <w:lvlJc w:val="left"/>
+      <w:pPr>
+        <w:tabs>
+          <w:tab w:val="num" w:pos="5040"/>
+        </w:tabs>
+        <w:ind w:left="5040" w:hanging="360"/>
+      </w:pPr>
+    </w:lvl>
+    <w:lvl w:ilvl="7" w:tentative="1">
+      <w:start w:val="1"/>
+      <w:numFmt w:val="decimal"/>
+      <w:lvlText w:val="%8."/>
+      <w:lvlJc w:val="left"/>
+      <w:pPr>
+        <w:tabs>
+          <w:tab w:val="num" w:pos="5760"/>
+        </w:tabs>
+        <w:ind w:left="5760" w:hanging="360"/>
+      </w:pPr>
+    </w:lvl>
+    <w:lvl w:ilvl="8" w:tentative="1">
+      <w:start w:val="1"/>
+      <w:numFmt w:val="decimal"/>
+      <w:lvlText w:val="%9."/>
+      <w:lvlJc w:val="left"/>
+      <w:pPr>
+        <w:tabs>
+          <w:tab w:val="num" w:pos="6480"/>
+        </w:tabs>
+        <w:ind w:left="6480" w:hanging="360"/>
+      </w:pPr>
+    </w:lvl>
+  </w:abstractNum>
+  <w:abstractNum w:abstractNumId="2" w15:restartNumberingAfterBreak="0">
     <w:nsid w:val="512968B9"/>
     <w:multiLevelType w:val="multilevel"/>
     <w:tmpl w:val="87FEBE32"/>
@@ -5529,7 +7512,7 @@
       </w:pPr>
     </w:lvl>
   </w:abstractNum>
-  <w:abstractNum w:abstractNumId="2" w15:restartNumberingAfterBreak="0">
+  <w:abstractNum w:abstractNumId="3" w15:restartNumberingAfterBreak="0">
     <w:nsid w:val="7CAA4F00"/>
     <w:multiLevelType w:val="hybridMultilevel"/>
     <w:tmpl w:val="FA78615C"/>
@@ -5616,13 +7599,16 @@
     </w:lvl>
   </w:abstractNum>
   <w:num w:numId="1" w16cid:durableId="1113289218">
-    <w:abstractNumId w:val="1"/>
+    <w:abstractNumId w:val="2"/>
   </w:num>
   <w:num w:numId="2" w16cid:durableId="1383555638">
-    <w:abstractNumId w:val="2"/>
+    <w:abstractNumId w:val="3"/>
   </w:num>
   <w:num w:numId="3" w16cid:durableId="1780368432">
     <w:abstractNumId w:val="0"/>
+  </w:num>
+  <w:num w:numId="4" w16cid:durableId="227307848">
+    <w:abstractNumId w:val="1"/>
   </w:num>
 </w:numbering>
 </file>
@@ -6237,6 +8223,294 @@
       <w:szCs w:val="26"/>
     </w:rPr>
   </w:style>
+  <w:style w:type="table" w:styleId="GridTable5Dark-Accent5">
+    <w:name w:val="Grid Table 5 Dark Accent 5"/>
+    <w:basedOn w:val="TableNormal"/>
+    <w:uiPriority w:val="50"/>
+    <w:rsid w:val="009834F7"/>
+    <w:pPr>
+      <w:spacing w:after="0" w:line="240" w:lineRule="auto"/>
+    </w:pPr>
+    <w:tblPr>
+      <w:tblStyleRowBandSize w:val="1"/>
+      <w:tblStyleColBandSize w:val="1"/>
+      <w:tblBorders>
+        <w:top w:val="single" w:sz="4" w:space="0" w:color="FFFFFF" w:themeColor="background1"/>
+        <w:left w:val="single" w:sz="4" w:space="0" w:color="FFFFFF" w:themeColor="background1"/>
+        <w:bottom w:val="single" w:sz="4" w:space="0" w:color="FFFFFF" w:themeColor="background1"/>
+        <w:right w:val="single" w:sz="4" w:space="0" w:color="FFFFFF" w:themeColor="background1"/>
+        <w:insideH w:val="single" w:sz="4" w:space="0" w:color="FFFFFF" w:themeColor="background1"/>
+        <w:insideV w:val="single" w:sz="4" w:space="0" w:color="FFFFFF" w:themeColor="background1"/>
+      </w:tblBorders>
+    </w:tblPr>
+    <w:tcPr>
+      <w:shd w:val="clear" w:color="auto" w:fill="DEEAF6" w:themeFill="accent5" w:themeFillTint="33"/>
+    </w:tcPr>
+    <w:tblStylePr w:type="firstRow">
+      <w:rPr>
+        <w:b/>
+        <w:bCs/>
+        <w:color w:val="FFFFFF" w:themeColor="background1"/>
+      </w:rPr>
+      <w:tblPr/>
+      <w:tcPr>
+        <w:tcBorders>
+          <w:top w:val="single" w:sz="4" w:space="0" w:color="FFFFFF" w:themeColor="background1"/>
+          <w:left w:val="single" w:sz="4" w:space="0" w:color="FFFFFF" w:themeColor="background1"/>
+          <w:right w:val="single" w:sz="4" w:space="0" w:color="FFFFFF" w:themeColor="background1"/>
+          <w:insideH w:val="nil"/>
+          <w:insideV w:val="nil"/>
+        </w:tcBorders>
+        <w:shd w:val="clear" w:color="auto" w:fill="5B9BD5" w:themeFill="accent5"/>
+      </w:tcPr>
+    </w:tblStylePr>
+    <w:tblStylePr w:type="lastRow">
+      <w:rPr>
+        <w:b/>
+        <w:bCs/>
+        <w:color w:val="FFFFFF" w:themeColor="background1"/>
+      </w:rPr>
+      <w:tblPr/>
+      <w:tcPr>
+        <w:tcBorders>
+          <w:left w:val="single" w:sz="4" w:space="0" w:color="FFFFFF" w:themeColor="background1"/>
+          <w:bottom w:val="single" w:sz="4" w:space="0" w:color="FFFFFF" w:themeColor="background1"/>
+          <w:right w:val="single" w:sz="4" w:space="0" w:color="FFFFFF" w:themeColor="background1"/>
+          <w:insideH w:val="nil"/>
+          <w:insideV w:val="nil"/>
+        </w:tcBorders>
+        <w:shd w:val="clear" w:color="auto" w:fill="5B9BD5" w:themeFill="accent5"/>
+      </w:tcPr>
+    </w:tblStylePr>
+    <w:tblStylePr w:type="firstCol">
+      <w:rPr>
+        <w:b/>
+        <w:bCs/>
+        <w:color w:val="FFFFFF" w:themeColor="background1"/>
+      </w:rPr>
+      <w:tblPr/>
+      <w:tcPr>
+        <w:tcBorders>
+          <w:top w:val="single" w:sz="4" w:space="0" w:color="FFFFFF" w:themeColor="background1"/>
+          <w:left w:val="single" w:sz="4" w:space="0" w:color="FFFFFF" w:themeColor="background1"/>
+          <w:bottom w:val="single" w:sz="4" w:space="0" w:color="FFFFFF" w:themeColor="background1"/>
+          <w:insideV w:val="nil"/>
+        </w:tcBorders>
+        <w:shd w:val="clear" w:color="auto" w:fill="5B9BD5" w:themeFill="accent5"/>
+      </w:tcPr>
+    </w:tblStylePr>
+    <w:tblStylePr w:type="lastCol">
+      <w:rPr>
+        <w:b/>
+        <w:bCs/>
+        <w:color w:val="FFFFFF" w:themeColor="background1"/>
+      </w:rPr>
+      <w:tblPr/>
+      <w:tcPr>
+        <w:tcBorders>
+          <w:top w:val="single" w:sz="4" w:space="0" w:color="FFFFFF" w:themeColor="background1"/>
+          <w:bottom w:val="single" w:sz="4" w:space="0" w:color="FFFFFF" w:themeColor="background1"/>
+          <w:right w:val="single" w:sz="4" w:space="0" w:color="FFFFFF" w:themeColor="background1"/>
+          <w:insideV w:val="nil"/>
+        </w:tcBorders>
+        <w:shd w:val="clear" w:color="auto" w:fill="5B9BD5" w:themeFill="accent5"/>
+      </w:tcPr>
+    </w:tblStylePr>
+    <w:tblStylePr w:type="band1Vert">
+      <w:tblPr/>
+      <w:tcPr>
+        <w:shd w:val="clear" w:color="auto" w:fill="BDD6EE" w:themeFill="accent5" w:themeFillTint="66"/>
+      </w:tcPr>
+    </w:tblStylePr>
+    <w:tblStylePr w:type="band1Horz">
+      <w:tblPr/>
+      <w:tcPr>
+        <w:shd w:val="clear" w:color="auto" w:fill="BDD6EE" w:themeFill="accent5" w:themeFillTint="66"/>
+      </w:tcPr>
+    </w:tblStylePr>
+  </w:style>
+  <w:style w:type="table" w:styleId="GridTable5Dark-Accent1">
+    <w:name w:val="Grid Table 5 Dark Accent 1"/>
+    <w:basedOn w:val="TableNormal"/>
+    <w:uiPriority w:val="50"/>
+    <w:rsid w:val="00804479"/>
+    <w:pPr>
+      <w:spacing w:after="0" w:line="240" w:lineRule="auto"/>
+    </w:pPr>
+    <w:tblPr>
+      <w:tblStyleRowBandSize w:val="1"/>
+      <w:tblStyleColBandSize w:val="1"/>
+      <w:tblBorders>
+        <w:top w:val="single" w:sz="4" w:space="0" w:color="FFFFFF" w:themeColor="background1"/>
+        <w:left w:val="single" w:sz="4" w:space="0" w:color="FFFFFF" w:themeColor="background1"/>
+        <w:bottom w:val="single" w:sz="4" w:space="0" w:color="FFFFFF" w:themeColor="background1"/>
+        <w:right w:val="single" w:sz="4" w:space="0" w:color="FFFFFF" w:themeColor="background1"/>
+        <w:insideH w:val="single" w:sz="4" w:space="0" w:color="FFFFFF" w:themeColor="background1"/>
+        <w:insideV w:val="single" w:sz="4" w:space="0" w:color="FFFFFF" w:themeColor="background1"/>
+      </w:tblBorders>
+    </w:tblPr>
+    <w:tcPr>
+      <w:shd w:val="clear" w:color="auto" w:fill="D9E2F3" w:themeFill="accent1" w:themeFillTint="33"/>
+    </w:tcPr>
+    <w:tblStylePr w:type="firstRow">
+      <w:rPr>
+        <w:b/>
+        <w:bCs/>
+        <w:color w:val="FFFFFF" w:themeColor="background1"/>
+      </w:rPr>
+      <w:tblPr/>
+      <w:tcPr>
+        <w:tcBorders>
+          <w:top w:val="single" w:sz="4" w:space="0" w:color="FFFFFF" w:themeColor="background1"/>
+          <w:left w:val="single" w:sz="4" w:space="0" w:color="FFFFFF" w:themeColor="background1"/>
+          <w:right w:val="single" w:sz="4" w:space="0" w:color="FFFFFF" w:themeColor="background1"/>
+          <w:insideH w:val="nil"/>
+          <w:insideV w:val="nil"/>
+        </w:tcBorders>
+        <w:shd w:val="clear" w:color="auto" w:fill="4472C4" w:themeFill="accent1"/>
+      </w:tcPr>
+    </w:tblStylePr>
+    <w:tblStylePr w:type="lastRow">
+      <w:rPr>
+        <w:b/>
+        <w:bCs/>
+        <w:color w:val="FFFFFF" w:themeColor="background1"/>
+      </w:rPr>
+      <w:tblPr/>
+      <w:tcPr>
+        <w:tcBorders>
+          <w:left w:val="single" w:sz="4" w:space="0" w:color="FFFFFF" w:themeColor="background1"/>
+          <w:bottom w:val="single" w:sz="4" w:space="0" w:color="FFFFFF" w:themeColor="background1"/>
+          <w:right w:val="single" w:sz="4" w:space="0" w:color="FFFFFF" w:themeColor="background1"/>
+          <w:insideH w:val="nil"/>
+          <w:insideV w:val="nil"/>
+        </w:tcBorders>
+        <w:shd w:val="clear" w:color="auto" w:fill="4472C4" w:themeFill="accent1"/>
+      </w:tcPr>
+    </w:tblStylePr>
+    <w:tblStylePr w:type="firstCol">
+      <w:rPr>
+        <w:b/>
+        <w:bCs/>
+        <w:color w:val="FFFFFF" w:themeColor="background1"/>
+      </w:rPr>
+      <w:tblPr/>
+      <w:tcPr>
+        <w:tcBorders>
+          <w:top w:val="single" w:sz="4" w:space="0" w:color="FFFFFF" w:themeColor="background1"/>
+          <w:left w:val="single" w:sz="4" w:space="0" w:color="FFFFFF" w:themeColor="background1"/>
+          <w:bottom w:val="single" w:sz="4" w:space="0" w:color="FFFFFF" w:themeColor="background1"/>
+          <w:insideV w:val="nil"/>
+        </w:tcBorders>
+        <w:shd w:val="clear" w:color="auto" w:fill="4472C4" w:themeFill="accent1"/>
+      </w:tcPr>
+    </w:tblStylePr>
+    <w:tblStylePr w:type="lastCol">
+      <w:rPr>
+        <w:b/>
+        <w:bCs/>
+        <w:color w:val="FFFFFF" w:themeColor="background1"/>
+      </w:rPr>
+      <w:tblPr/>
+      <w:tcPr>
+        <w:tcBorders>
+          <w:top w:val="single" w:sz="4" w:space="0" w:color="FFFFFF" w:themeColor="background1"/>
+          <w:bottom w:val="single" w:sz="4" w:space="0" w:color="FFFFFF" w:themeColor="background1"/>
+          <w:right w:val="single" w:sz="4" w:space="0" w:color="FFFFFF" w:themeColor="background1"/>
+          <w:insideV w:val="nil"/>
+        </w:tcBorders>
+        <w:shd w:val="clear" w:color="auto" w:fill="4472C4" w:themeFill="accent1"/>
+      </w:tcPr>
+    </w:tblStylePr>
+    <w:tblStylePr w:type="band1Vert">
+      <w:tblPr/>
+      <w:tcPr>
+        <w:shd w:val="clear" w:color="auto" w:fill="B4C6E7" w:themeFill="accent1" w:themeFillTint="66"/>
+      </w:tcPr>
+    </w:tblStylePr>
+    <w:tblStylePr w:type="band1Horz">
+      <w:tblPr/>
+      <w:tcPr>
+        <w:shd w:val="clear" w:color="auto" w:fill="B4C6E7" w:themeFill="accent1" w:themeFillTint="66"/>
+      </w:tcPr>
+    </w:tblStylePr>
+  </w:style>
+  <w:style w:type="table" w:styleId="GridTable4-Accent1">
+    <w:name w:val="Grid Table 4 Accent 1"/>
+    <w:basedOn w:val="TableNormal"/>
+    <w:uiPriority w:val="49"/>
+    <w:rsid w:val="00804479"/>
+    <w:pPr>
+      <w:spacing w:after="0" w:line="240" w:lineRule="auto"/>
+    </w:pPr>
+    <w:tblPr>
+      <w:tblStyleRowBandSize w:val="1"/>
+      <w:tblStyleColBandSize w:val="1"/>
+      <w:tblBorders>
+        <w:top w:val="single" w:sz="4" w:space="0" w:color="8EAADB" w:themeColor="accent1" w:themeTint="99"/>
+        <w:left w:val="single" w:sz="4" w:space="0" w:color="8EAADB" w:themeColor="accent1" w:themeTint="99"/>
+        <w:bottom w:val="single" w:sz="4" w:space="0" w:color="8EAADB" w:themeColor="accent1" w:themeTint="99"/>
+        <w:right w:val="single" w:sz="4" w:space="0" w:color="8EAADB" w:themeColor="accent1" w:themeTint="99"/>
+        <w:insideH w:val="single" w:sz="4" w:space="0" w:color="8EAADB" w:themeColor="accent1" w:themeTint="99"/>
+        <w:insideV w:val="single" w:sz="4" w:space="0" w:color="8EAADB" w:themeColor="accent1" w:themeTint="99"/>
+      </w:tblBorders>
+    </w:tblPr>
+    <w:tblStylePr w:type="firstRow">
+      <w:rPr>
+        <w:b/>
+        <w:bCs/>
+        <w:color w:val="FFFFFF" w:themeColor="background1"/>
+      </w:rPr>
+      <w:tblPr/>
+      <w:tcPr>
+        <w:tcBorders>
+          <w:top w:val="single" w:sz="4" w:space="0" w:color="4472C4" w:themeColor="accent1"/>
+          <w:left w:val="single" w:sz="4" w:space="0" w:color="4472C4" w:themeColor="accent1"/>
+          <w:bottom w:val="single" w:sz="4" w:space="0" w:color="4472C4" w:themeColor="accent1"/>
+          <w:right w:val="single" w:sz="4" w:space="0" w:color="4472C4" w:themeColor="accent1"/>
+          <w:insideH w:val="nil"/>
+          <w:insideV w:val="nil"/>
+        </w:tcBorders>
+        <w:shd w:val="clear" w:color="auto" w:fill="4472C4" w:themeFill="accent1"/>
+      </w:tcPr>
+    </w:tblStylePr>
+    <w:tblStylePr w:type="lastRow">
+      <w:rPr>
+        <w:b/>
+        <w:bCs/>
+      </w:rPr>
+      <w:tblPr/>
+      <w:tcPr>
+        <w:tcBorders>
+          <w:top w:val="double" w:sz="4" w:space="0" w:color="4472C4" w:themeColor="accent1"/>
+        </w:tcBorders>
+      </w:tcPr>
+    </w:tblStylePr>
+    <w:tblStylePr w:type="firstCol">
+      <w:rPr>
+        <w:b/>
+        <w:bCs/>
+      </w:rPr>
+    </w:tblStylePr>
+    <w:tblStylePr w:type="lastCol">
+      <w:rPr>
+        <w:b/>
+        <w:bCs/>
+      </w:rPr>
+    </w:tblStylePr>
+    <w:tblStylePr w:type="band1Vert">
+      <w:tblPr/>
+      <w:tcPr>
+        <w:shd w:val="clear" w:color="auto" w:fill="D9E2F3" w:themeFill="accent1" w:themeFillTint="33"/>
+      </w:tcPr>
+    </w:tblStylePr>
+    <w:tblStylePr w:type="band1Horz">
+      <w:tblPr/>
+      <w:tcPr>
+        <w:shd w:val="clear" w:color="auto" w:fill="D9E2F3" w:themeFill="accent1" w:themeFillTint="33"/>
+      </w:tcPr>
+    </w:tblStylePr>
+  </w:style>
 </w:styles>
 </file>
 
@@ -6318,7 +8592,7 @@
     <w:charset w:val="00"/>
     <w:family w:val="swiss"/>
     <w:pitch w:val="variable"/>
-    <w:sig w:usb0="E4002EFF" w:usb1="C000247B" w:usb2="00000009" w:usb3="00000000" w:csb0="000001FF" w:csb1="00000000"/>
+    <w:sig w:usb0="E4002EFF" w:usb1="C200247B" w:usb2="00000009" w:usb3="00000000" w:csb0="000001FF" w:csb1="00000000"/>
   </w:font>
   <w:font w:name="Times New Roman">
     <w:panose1 w:val="02020603050405020304"/>
@@ -6332,7 +8606,7 @@
     <w:charset w:val="00"/>
     <w:family w:val="swiss"/>
     <w:pitch w:val="variable"/>
-    <w:sig w:usb0="E4002EFF" w:usb1="C000247B" w:usb2="00000009" w:usb3="00000000" w:csb0="000001FF" w:csb1="00000000"/>
+    <w:sig w:usb0="E4002EFF" w:usb1="C200247B" w:usb2="00000009" w:usb3="00000000" w:csb0="000001FF" w:csb1="00000000"/>
   </w:font>
 </w:fonts>
 </file>
@@ -6353,6 +8627,7 @@
   </w:compat>
   <w:rsids>
     <w:rsidRoot w:val="00420F4B"/>
+    <w:rsid w:val="000C6CF4"/>
     <w:rsid w:val="00420F4B"/>
     <w:rsid w:val="006F1514"/>
     <w:rsid w:val="00D358C4"/>
@@ -7139,16 +9414,6 @@
 </file>
 
 <file path=customXml/item3.xml><?xml version="1.0" encoding="utf-8"?>
-<p:properties xmlns:p="http://schemas.microsoft.com/office/2006/metadata/properties" xmlns:xsi="http://www.w3.org/2001/XMLSchema-instance" xmlns:pc="http://schemas.microsoft.com/office/infopath/2007/PartnerControls">
-  <documentManagement/>
-</p:properties>
-</file>
-
-<file path=customXml/item4.xml><?xml version="1.0" encoding="utf-8"?>
-<b:Sources xmlns:b="http://schemas.openxmlformats.org/officeDocument/2006/bibliography" xmlns="http://schemas.openxmlformats.org/officeDocument/2006/bibliography" SelectedStyle="\APASixthEditionOfficeOnline.xsl" StyleName="APA" Version="6"/>
-</file>
-
-<file path=customXml/item5.xml><?xml version="1.0" encoding="utf-8"?>
 <ct:contentTypeSchema xmlns:ct="http://schemas.microsoft.com/office/2006/metadata/contentType" xmlns:ma="http://schemas.microsoft.com/office/2006/metadata/properties/metaAttributes" ct:_="" ma:_="" ma:contentTypeName="Dokument" ma:contentTypeID="0x010100F21D1E6B31492E41822ECF257B33C10D" ma:contentTypeVersion="11" ma:contentTypeDescription="Ein neues Dokument erstellen." ma:contentTypeScope="" ma:versionID="9113864de60b6a6a57ca41e9f5a209f7">
   <xsd:schema xmlns:xsd="http://www.w3.org/2001/XMLSchema" xmlns:xs="http://www.w3.org/2001/XMLSchema" xmlns:p="http://schemas.microsoft.com/office/2006/metadata/properties" xmlns:ns3="547c9568-671e-40e8-9332-1535990cbf0b" xmlns:ns4="090dd830-d87b-4dc9-a84c-7748b5a7b98b" targetNamespace="http://schemas.microsoft.com/office/2006/metadata/properties" ma:root="true" ma:fieldsID="a4e3beda97c3dccbf5745de9fc5b08df" ns3:_="" ns4:_="">
     <xsd:import namespace="547c9568-671e-40e8-9332-1535990cbf0b"/>
@@ -7359,6 +9624,16 @@
 </ct:contentTypeSchema>
 </file>
 
+<file path=customXml/item4.xml><?xml version="1.0" encoding="utf-8"?>
+<b:Sources xmlns:b="http://schemas.openxmlformats.org/officeDocument/2006/bibliography" xmlns="http://schemas.openxmlformats.org/officeDocument/2006/bibliography" SelectedStyle="\APASixthEditionOfficeOnline.xsl" StyleName="APA" Version="6"/>
+</file>
+
+<file path=customXml/item5.xml><?xml version="1.0" encoding="utf-8"?>
+<p:properties xmlns:p="http://schemas.microsoft.com/office/2006/metadata/properties" xmlns:xsi="http://www.w3.org/2001/XMLSchema-instance" xmlns:pc="http://schemas.microsoft.com/office/infopath/2007/PartnerControls">
+  <documentManagement/>
+</p:properties>
+</file>
+
 <file path=customXml/itemProps1.xml><?xml version="1.0" encoding="utf-8"?>
 <ds:datastoreItem xmlns:ds="http://schemas.openxmlformats.org/officeDocument/2006/customXml" ds:itemID="{55AF091B-3C7A-41E3-B477-F2FDAA23CFDA}">
   <ds:schemaRefs>
@@ -7376,31 +9651,6 @@
 </file>
 
 <file path=customXml/itemProps3.xml><?xml version="1.0" encoding="utf-8"?>
-<ds:datastoreItem xmlns:ds="http://schemas.openxmlformats.org/officeDocument/2006/customXml" ds:itemID="{8D5CFF33-FFF7-41EF-9870-EE1D80024D2F}">
-  <ds:schemaRefs>
-    <ds:schemaRef ds:uri="http://purl.org/dc/dcmitype/"/>
-    <ds:schemaRef ds:uri="http://schemas.microsoft.com/office/2006/documentManagement/types"/>
-    <ds:schemaRef ds:uri="http://schemas.microsoft.com/office/infopath/2007/PartnerControls"/>
-    <ds:schemaRef ds:uri="http://www.w3.org/XML/1998/namespace"/>
-    <ds:schemaRef ds:uri="http://purl.org/dc/elements/1.1/"/>
-    <ds:schemaRef ds:uri="547c9568-671e-40e8-9332-1535990cbf0b"/>
-    <ds:schemaRef ds:uri="http://purl.org/dc/terms/"/>
-    <ds:schemaRef ds:uri="http://schemas.openxmlformats.org/package/2006/metadata/core-properties"/>
-    <ds:schemaRef ds:uri="090dd830-d87b-4dc9-a84c-7748b5a7b98b"/>
-    <ds:schemaRef ds:uri="http://schemas.microsoft.com/office/2006/metadata/properties"/>
-  </ds:schemaRefs>
-</ds:datastoreItem>
-</file>
-
-<file path=customXml/itemProps4.xml><?xml version="1.0" encoding="utf-8"?>
-<ds:datastoreItem xmlns:ds="http://schemas.openxmlformats.org/officeDocument/2006/customXml" ds:itemID="{DC1E0BD5-CEFA-4BC6-8703-86EAC9EB1C78}">
-  <ds:schemaRefs>
-    <ds:schemaRef ds:uri="http://schemas.openxmlformats.org/officeDocument/2006/bibliography"/>
-  </ds:schemaRefs>
-</ds:datastoreItem>
-</file>
-
-<file path=customXml/itemProps5.xml><?xml version="1.0" encoding="utf-8"?>
 <ds:datastoreItem xmlns:ds="http://schemas.openxmlformats.org/officeDocument/2006/customXml" ds:itemID="{529DCDF1-41E8-408E-AC8D-1CFF73709587}">
   <ds:schemaRefs>
     <ds:schemaRef ds:uri="http://schemas.microsoft.com/office/2006/metadata/contentType"/>
@@ -7417,4 +9667,21 @@
     <ds:schemaRef ds:uri="http://schemas.microsoft.com/internal/obd"/>
   </ds:schemaRefs>
 </ds:datastoreItem>
+</file>
+
+<file path=customXml/itemProps4.xml><?xml version="1.0" encoding="utf-8"?>
+<ds:datastoreItem xmlns:ds="http://schemas.openxmlformats.org/officeDocument/2006/customXml" ds:itemID="{DC1E0BD5-CEFA-4BC6-8703-86EAC9EB1C78}">
+  <ds:schemaRefs>
+    <ds:schemaRef ds:uri="http://schemas.openxmlformats.org/officeDocument/2006/bibliography"/>
+  </ds:schemaRefs>
+</ds:datastoreItem>
+</file>
+
+<file path=customXml/itemProps5.xml><?xml version="1.0" encoding="utf-8"?>
+<ds:datastoreItem xmlns:ds="http://schemas.openxmlformats.org/officeDocument/2006/customXml" ds:itemID="{8D5CFF33-FFF7-41EF-9870-EE1D80024D2F}">
+  <ds:schemaRefs>
+    <ds:schemaRef ds:uri="http://schemas.microsoft.com/office/2006/metadata/properties"/>
+    <ds:schemaRef ds:uri="http://schemas.microsoft.com/office/infopath/2007/PartnerControls"/>
+  </ds:schemaRefs>
+</ds:datastoreItem>
 </file>
</xml_diff>